<commit_message>
se termina formato word IEEE
</commit_message>
<xml_diff>
--- a/Formato IEEE/PROYECTO MONITORIAS.docx
+++ b/Formato IEEE/PROYECTO MONITORIAS.docx
@@ -819,7 +819,27 @@
           <w:szCs w:val="28"/>
           <w:lang w:val="es-MX"/>
         </w:rPr>
-        <w:t>El personal que se encarga de tomar la asistencia lo hace de manera manual con una lista, esta misma no se encuentra actualizada con todos los datos correspondientes como por ejemplo el numero de aprendices que se encuentra en la ficha actualmente.</w:t>
+        <w:t xml:space="preserve">El personal que se encarga de tomar la asistencia lo hace de manera manual con una lista, esta misma no se encuentra actualizada con todos los datos correspondientes como por ejemplo el </w:t>
+      </w:r>
+      <w:proofErr w:type="spellStart"/>
+      <w:r>
+        <w:rPr>
+          <w:rFonts w:ascii="Times New Roman" w:hAnsi="Times New Roman" w:cs="Times New Roman"/>
+          <w:sz w:val="28"/>
+          <w:szCs w:val="28"/>
+          <w:lang w:val="es-MX"/>
+        </w:rPr>
+        <w:t>numero</w:t>
+      </w:r>
+      <w:proofErr w:type="spellEnd"/>
+      <w:r>
+        <w:rPr>
+          <w:rFonts w:ascii="Times New Roman" w:hAnsi="Times New Roman" w:cs="Times New Roman"/>
+          <w:sz w:val="28"/>
+          <w:szCs w:val="28"/>
+          <w:lang w:val="es-MX"/>
+        </w:rPr>
+        <w:t xml:space="preserve"> de aprendices que se encuentra en la ficha actualmente.</w:t>
       </w:r>
       <w:r>
         <w:rPr>
@@ -1099,6 +1119,7 @@
         </w:rPr>
         <w:t xml:space="preserve">Tener un sistema para </w:t>
       </w:r>
+      <w:proofErr w:type="spellStart"/>
       <w:r>
         <w:rPr>
           <w:rFonts w:ascii="Times New Roman" w:hAnsi="Times New Roman" w:cs="Times New Roman"/>
@@ -1119,6 +1140,7 @@
         </w:rPr>
         <w:t>oguearse</w:t>
       </w:r>
+      <w:proofErr w:type="spellEnd"/>
       <w:r>
         <w:rPr>
           <w:rFonts w:ascii="Arial" w:hAnsi="Arial" w:cs="Arial"/>
@@ -1191,7 +1213,27 @@
           <w:szCs w:val="28"/>
           <w:lang w:val="es-MX"/>
         </w:rPr>
-        <w:t>Se identifica en la sede Colombia que se quiere agilizar el proceso para poder llamar lista, como también tener mas control de la misma para que así se pueda llevar a cabo un buen manejo de la lista.</w:t>
+        <w:t xml:space="preserve">Se identifica en la sede Colombia que se quiere agilizar el proceso para poder llamar lista, como también tener </w:t>
+      </w:r>
+      <w:proofErr w:type="spellStart"/>
+      <w:r>
+        <w:rPr>
+          <w:rFonts w:ascii="Times New Roman" w:hAnsi="Times New Roman" w:cs="Times New Roman"/>
+          <w:sz w:val="28"/>
+          <w:szCs w:val="28"/>
+          <w:lang w:val="es-MX"/>
+        </w:rPr>
+        <w:t>mas</w:t>
+      </w:r>
+      <w:proofErr w:type="spellEnd"/>
+      <w:r>
+        <w:rPr>
+          <w:rFonts w:ascii="Times New Roman" w:hAnsi="Times New Roman" w:cs="Times New Roman"/>
+          <w:sz w:val="28"/>
+          <w:szCs w:val="28"/>
+          <w:lang w:val="es-MX"/>
+        </w:rPr>
+        <w:t xml:space="preserve"> control de la misma para que así se pueda llevar a cabo un buen manejo de la lista.</w:t>
       </w:r>
     </w:p>
     <w:p>
@@ -2344,6 +2386,7 @@
                                 <w:szCs w:val="28"/>
                               </w:rPr>
                             </w:pPr>
+                            <w:proofErr w:type="gramStart"/>
                             <w:r>
                               <w:rPr>
                                 <w:sz w:val="28"/>
@@ -2356,7 +2399,15 @@
                                 <w:sz w:val="28"/>
                                 <w:szCs w:val="28"/>
                               </w:rPr>
-                              <w:t xml:space="preserve">eportes  claros </w:t>
+                              <w:t>eportes  claros</w:t>
+                            </w:r>
+                            <w:proofErr w:type="gramEnd"/>
+                            <w:r>
+                              <w:rPr>
+                                <w:sz w:val="28"/>
+                                <w:szCs w:val="28"/>
+                              </w:rPr>
+                              <w:t xml:space="preserve"> </w:t>
                             </w:r>
                           </w:p>
                         </w:txbxContent>
@@ -2397,6 +2448,7 @@
                           <w:szCs w:val="28"/>
                         </w:rPr>
                       </w:pPr>
+                      <w:proofErr w:type="gramStart"/>
                       <w:r>
                         <w:rPr>
                           <w:sz w:val="28"/>
@@ -2409,7 +2461,15 @@
                           <w:sz w:val="28"/>
                           <w:szCs w:val="28"/>
                         </w:rPr>
-                        <w:t xml:space="preserve">eportes  claros </w:t>
+                        <w:t>eportes  claros</w:t>
+                      </w:r>
+                      <w:proofErr w:type="gramEnd"/>
+                      <w:r>
+                        <w:rPr>
+                          <w:sz w:val="28"/>
+                          <w:szCs w:val="28"/>
+                        </w:rPr>
+                        <w:t xml:space="preserve"> </w:t>
                       </w:r>
                     </w:p>
                   </w:txbxContent>
@@ -5961,6 +6021,11 @@
           </w:tcPr>
           <w:p>
             <w:pPr>
+              <w:pStyle w:val="Prrafodelista"/>
+              <w:numPr>
+                <w:ilvl w:val="0"/>
+                <w:numId w:val="6"/>
+              </w:numPr>
               <w:jc w:val="both"/>
               <w:rPr>
                 <w:rFonts w:ascii="Times New Roman" w:hAnsi="Times New Roman" w:cs="Times New Roman"/>
@@ -5968,6 +6033,60 @@
                 <w:szCs w:val="26"/>
               </w:rPr>
             </w:pPr>
+            <w:r>
+              <w:rPr>
+                <w:rFonts w:ascii="Times New Roman" w:hAnsi="Times New Roman" w:cs="Times New Roman"/>
+                <w:sz w:val="26"/>
+                <w:szCs w:val="26"/>
+              </w:rPr>
+              <w:t>RFN2</w:t>
+            </w:r>
+          </w:p>
+          <w:p>
+            <w:pPr>
+              <w:pStyle w:val="Prrafodelista"/>
+              <w:numPr>
+                <w:ilvl w:val="0"/>
+                <w:numId w:val="6"/>
+              </w:numPr>
+              <w:jc w:val="both"/>
+              <w:rPr>
+                <w:rFonts w:ascii="Times New Roman" w:hAnsi="Times New Roman" w:cs="Times New Roman"/>
+                <w:sz w:val="26"/>
+                <w:szCs w:val="26"/>
+              </w:rPr>
+            </w:pPr>
+            <w:r>
+              <w:rPr>
+                <w:rFonts w:ascii="Times New Roman" w:hAnsi="Times New Roman" w:cs="Times New Roman"/>
+                <w:sz w:val="26"/>
+                <w:szCs w:val="26"/>
+              </w:rPr>
+              <w:t>RFN4</w:t>
+            </w:r>
+          </w:p>
+          <w:p>
+            <w:pPr>
+              <w:pStyle w:val="Prrafodelista"/>
+              <w:numPr>
+                <w:ilvl w:val="0"/>
+                <w:numId w:val="6"/>
+              </w:numPr>
+              <w:jc w:val="both"/>
+              <w:rPr>
+                <w:rFonts w:ascii="Times New Roman" w:hAnsi="Times New Roman" w:cs="Times New Roman"/>
+                <w:sz w:val="26"/>
+                <w:szCs w:val="26"/>
+              </w:rPr>
+            </w:pPr>
+            <w:r>
+              <w:rPr>
+                <w:rFonts w:ascii="Times New Roman" w:hAnsi="Times New Roman" w:cs="Times New Roman"/>
+                <w:sz w:val="26"/>
+                <w:szCs w:val="26"/>
+              </w:rPr>
+              <w:t>RFN5</w:t>
+            </w:r>
           </w:p>
         </w:tc>
       </w:tr>
@@ -6014,6 +6133,420 @@
           <w:lang w:val="es-MX"/>
         </w:rPr>
       </w:pPr>
+    </w:p>
+    <w:tbl>
+      <w:tblPr>
+        <w:tblpPr w:leftFromText="141" w:rightFromText="141" w:vertAnchor="text" w:tblpY="1"/>
+        <w:tblOverlap w:val="never"/>
+        <w:tblW w:w="0" w:type="auto"/>
+        <w:tblBorders>
+          <w:top w:val="single" w:sz="4" w:space="0" w:color="auto"/>
+          <w:left w:val="single" w:sz="4" w:space="0" w:color="auto"/>
+          <w:bottom w:val="single" w:sz="4" w:space="0" w:color="auto"/>
+          <w:right w:val="single" w:sz="4" w:space="0" w:color="auto"/>
+          <w:insideH w:val="single" w:sz="4" w:space="0" w:color="auto"/>
+          <w:insideV w:val="single" w:sz="4" w:space="0" w:color="auto"/>
+        </w:tblBorders>
+        <w:tblLook w:val="04A0" w:firstRow="1" w:lastRow="0" w:firstColumn="1" w:lastColumn="0" w:noHBand="0" w:noVBand="1"/>
+      </w:tblPr>
+      <w:tblGrid>
+        <w:gridCol w:w="1978"/>
+        <w:gridCol w:w="6693"/>
+      </w:tblGrid>
+      <w:tr>
+        <w:tc>
+          <w:tcPr>
+            <w:tcW w:w="1978" w:type="dxa"/>
+            <w:shd w:val="clear" w:color="auto" w:fill="auto"/>
+          </w:tcPr>
+          <w:p>
+            <w:pPr>
+              <w:pStyle w:val="Normalindentado2"/>
+              <w:widowControl w:val="0"/>
+              <w:ind w:left="0"/>
+              <w:rPr>
+                <w:rFonts w:ascii="Times New Roman" w:eastAsia="DejaVu Sans" w:hAnsi="Times New Roman"/>
+                <w:b/>
+                <w:sz w:val="26"/>
+                <w:szCs w:val="26"/>
+                <w:lang w:val="es-ES_tradnl" w:eastAsia="en-US"/>
+              </w:rPr>
+            </w:pPr>
+            <w:r>
+              <w:rPr>
+                <w:rFonts w:ascii="Times New Roman" w:eastAsia="DejaVu Sans" w:hAnsi="Times New Roman"/>
+                <w:b/>
+                <w:sz w:val="26"/>
+                <w:szCs w:val="26"/>
+                <w:lang w:val="es-ES_tradnl" w:eastAsia="en-US"/>
+              </w:rPr>
+              <w:t xml:space="preserve">Identificación del requerimiento: </w:t>
+            </w:r>
+          </w:p>
+        </w:tc>
+        <w:tc>
+          <w:tcPr>
+            <w:tcW w:w="6693" w:type="dxa"/>
+            <w:shd w:val="clear" w:color="auto" w:fill="auto"/>
+          </w:tcPr>
+          <w:p>
+            <w:pPr>
+              <w:pStyle w:val="Sinespaciado"/>
+              <w:spacing w:line="480" w:lineRule="auto"/>
+              <w:rPr>
+                <w:rFonts w:ascii="Times New Roman" w:hAnsi="Times New Roman"/>
+                <w:sz w:val="26"/>
+                <w:szCs w:val="26"/>
+                <w:lang w:val="es-CO"/>
+              </w:rPr>
+            </w:pPr>
+            <w:r>
+              <w:rPr>
+                <w:rFonts w:ascii="Times New Roman" w:hAnsi="Times New Roman"/>
+                <w:sz w:val="26"/>
+                <w:szCs w:val="26"/>
+                <w:lang w:val="es-ES_tradnl"/>
+              </w:rPr>
+              <w:t>RF0</w:t>
+            </w:r>
+            <w:r>
+              <w:rPr>
+                <w:rFonts w:ascii="Times New Roman" w:hAnsi="Times New Roman"/>
+                <w:sz w:val="26"/>
+                <w:szCs w:val="26"/>
+                <w:lang w:val="es-ES_tradnl"/>
+              </w:rPr>
+              <w:t>2</w:t>
+            </w:r>
+          </w:p>
+        </w:tc>
+      </w:tr>
+      <w:tr>
+        <w:tc>
+          <w:tcPr>
+            <w:tcW w:w="1978" w:type="dxa"/>
+            <w:shd w:val="clear" w:color="auto" w:fill="auto"/>
+          </w:tcPr>
+          <w:p>
+            <w:pPr>
+              <w:pStyle w:val="Normalindentado2"/>
+              <w:widowControl w:val="0"/>
+              <w:ind w:left="0"/>
+              <w:rPr>
+                <w:rFonts w:ascii="Times New Roman" w:eastAsia="DejaVu Sans" w:hAnsi="Times New Roman"/>
+                <w:b/>
+                <w:sz w:val="26"/>
+                <w:szCs w:val="26"/>
+                <w:lang w:val="es-ES_tradnl" w:eastAsia="en-US"/>
+              </w:rPr>
+            </w:pPr>
+            <w:r>
+              <w:rPr>
+                <w:rFonts w:ascii="Times New Roman" w:eastAsia="DejaVu Sans" w:hAnsi="Times New Roman"/>
+                <w:b/>
+                <w:sz w:val="26"/>
+                <w:szCs w:val="26"/>
+                <w:lang w:val="es-ES_tradnl" w:eastAsia="en-US"/>
+              </w:rPr>
+              <w:t xml:space="preserve">Nombre del Requerimiento: </w:t>
+            </w:r>
+          </w:p>
+        </w:tc>
+        <w:tc>
+          <w:tcPr>
+            <w:tcW w:w="6693" w:type="dxa"/>
+            <w:shd w:val="clear" w:color="auto" w:fill="auto"/>
+          </w:tcPr>
+          <w:p>
+            <w:pPr>
+              <w:pStyle w:val="Sinespaciado"/>
+              <w:spacing w:line="480" w:lineRule="auto"/>
+              <w:rPr>
+                <w:rFonts w:ascii="Times New Roman" w:hAnsi="Times New Roman"/>
+                <w:sz w:val="26"/>
+                <w:szCs w:val="26"/>
+                <w:lang w:val="es-CO"/>
+              </w:rPr>
+            </w:pPr>
+            <w:r>
+              <w:rPr>
+                <w:rFonts w:ascii="Times New Roman" w:hAnsi="Times New Roman"/>
+                <w:sz w:val="26"/>
+                <w:szCs w:val="26"/>
+                <w:lang w:val="es-CO"/>
+              </w:rPr>
+              <w:t>Mensajería</w:t>
+            </w:r>
+          </w:p>
+        </w:tc>
+      </w:tr>
+      <w:tr>
+        <w:tc>
+          <w:tcPr>
+            <w:tcW w:w="1978" w:type="dxa"/>
+            <w:shd w:val="clear" w:color="auto" w:fill="auto"/>
+          </w:tcPr>
+          <w:p>
+            <w:pPr>
+              <w:pStyle w:val="Normalindentado2"/>
+              <w:widowControl w:val="0"/>
+              <w:ind w:left="0"/>
+              <w:rPr>
+                <w:rFonts w:ascii="Times New Roman" w:eastAsia="DejaVu Sans" w:hAnsi="Times New Roman"/>
+                <w:b/>
+                <w:sz w:val="26"/>
+                <w:szCs w:val="26"/>
+                <w:lang w:val="es-ES_tradnl" w:eastAsia="en-US"/>
+              </w:rPr>
+            </w:pPr>
+            <w:r>
+              <w:rPr>
+                <w:rFonts w:ascii="Times New Roman" w:eastAsia="DejaVu Sans" w:hAnsi="Times New Roman"/>
+                <w:b/>
+                <w:sz w:val="26"/>
+                <w:szCs w:val="26"/>
+                <w:lang w:val="es-ES_tradnl" w:eastAsia="en-US"/>
+              </w:rPr>
+              <w:lastRenderedPageBreak/>
+              <w:t xml:space="preserve">Características: </w:t>
+            </w:r>
+          </w:p>
+        </w:tc>
+        <w:tc>
+          <w:tcPr>
+            <w:tcW w:w="6693" w:type="dxa"/>
+            <w:shd w:val="clear" w:color="auto" w:fill="auto"/>
+          </w:tcPr>
+          <w:p>
+            <w:pPr>
+              <w:pStyle w:val="Sinespaciado"/>
+              <w:rPr>
+                <w:rFonts w:ascii="Times New Roman" w:hAnsi="Times New Roman"/>
+                <w:sz w:val="26"/>
+                <w:szCs w:val="26"/>
+                <w:lang w:val="es-ES_tradnl"/>
+              </w:rPr>
+            </w:pPr>
+            <w:r>
+              <w:rPr>
+                <w:rFonts w:ascii="Times New Roman" w:hAnsi="Times New Roman"/>
+                <w:sz w:val="26"/>
+                <w:szCs w:val="26"/>
+              </w:rPr>
+              <w:t xml:space="preserve">Los usuarios </w:t>
+            </w:r>
+            <w:r>
+              <w:rPr>
+                <w:rFonts w:ascii="Times New Roman" w:hAnsi="Times New Roman"/>
+                <w:sz w:val="26"/>
+                <w:szCs w:val="26"/>
+              </w:rPr>
+              <w:t>podrán enviar mensajes sobre alguna notificación a otros usuarios.</w:t>
+            </w:r>
+          </w:p>
+        </w:tc>
+      </w:tr>
+      <w:tr>
+        <w:tc>
+          <w:tcPr>
+            <w:tcW w:w="1978" w:type="dxa"/>
+            <w:shd w:val="clear" w:color="auto" w:fill="auto"/>
+          </w:tcPr>
+          <w:p>
+            <w:pPr>
+              <w:pStyle w:val="Normalindentado2"/>
+              <w:widowControl w:val="0"/>
+              <w:ind w:left="0"/>
+              <w:rPr>
+                <w:rFonts w:ascii="Times New Roman" w:eastAsia="DejaVu Sans" w:hAnsi="Times New Roman"/>
+                <w:b/>
+                <w:sz w:val="26"/>
+                <w:szCs w:val="26"/>
+                <w:lang w:val="es-ES_tradnl" w:eastAsia="en-US"/>
+              </w:rPr>
+            </w:pPr>
+            <w:r>
+              <w:rPr>
+                <w:rFonts w:ascii="Times New Roman" w:eastAsia="DejaVu Sans" w:hAnsi="Times New Roman"/>
+                <w:b/>
+                <w:sz w:val="26"/>
+                <w:szCs w:val="26"/>
+                <w:lang w:val="es-ES_tradnl" w:eastAsia="en-US"/>
+              </w:rPr>
+              <w:t xml:space="preserve">Descripción del requerimiento: </w:t>
+            </w:r>
+          </w:p>
+        </w:tc>
+        <w:tc>
+          <w:tcPr>
+            <w:tcW w:w="6693" w:type="dxa"/>
+            <w:shd w:val="clear" w:color="auto" w:fill="auto"/>
+          </w:tcPr>
+          <w:p>
+            <w:pPr>
+              <w:jc w:val="both"/>
+              <w:rPr>
+                <w:rFonts w:ascii="Times New Roman" w:hAnsi="Times New Roman" w:cs="Times New Roman"/>
+                <w:sz w:val="26"/>
+                <w:szCs w:val="26"/>
+                <w:lang w:val="es-ES_tradnl"/>
+              </w:rPr>
+            </w:pPr>
+            <w:r>
+              <w:rPr>
+                <w:rFonts w:ascii="Times New Roman" w:hAnsi="Times New Roman" w:cs="Times New Roman"/>
+                <w:sz w:val="26"/>
+                <w:szCs w:val="26"/>
+              </w:rPr>
+              <w:t xml:space="preserve">El sistema </w:t>
+            </w:r>
+            <w:r>
+              <w:rPr>
+                <w:rFonts w:ascii="Times New Roman" w:hAnsi="Times New Roman" w:cs="Times New Roman"/>
+                <w:sz w:val="26"/>
+                <w:szCs w:val="26"/>
+              </w:rPr>
+              <w:t>contara con un sistema d mensajes para que se puedan comunicar entre usuarios en caso de requerirlo.</w:t>
+            </w:r>
+          </w:p>
+        </w:tc>
+      </w:tr>
+      <w:tr>
+        <w:tc>
+          <w:tcPr>
+            <w:tcW w:w="1978" w:type="dxa"/>
+            <w:shd w:val="clear" w:color="auto" w:fill="auto"/>
+          </w:tcPr>
+          <w:p>
+            <w:pPr>
+              <w:pStyle w:val="Normalindentado2"/>
+              <w:widowControl w:val="0"/>
+              <w:ind w:left="0"/>
+              <w:rPr>
+                <w:rFonts w:ascii="Times New Roman" w:eastAsia="DejaVu Sans" w:hAnsi="Times New Roman"/>
+                <w:b/>
+                <w:sz w:val="26"/>
+                <w:szCs w:val="26"/>
+                <w:lang w:val="es-ES_tradnl" w:eastAsia="en-US"/>
+              </w:rPr>
+            </w:pPr>
+            <w:r>
+              <w:rPr>
+                <w:rFonts w:ascii="Times New Roman" w:eastAsia="DejaVu Sans" w:hAnsi="Times New Roman"/>
+                <w:b/>
+                <w:sz w:val="26"/>
+                <w:szCs w:val="26"/>
+                <w:lang w:val="es-ES_tradnl" w:eastAsia="en-US"/>
+              </w:rPr>
+              <w:t xml:space="preserve">Requerimiento NO funcional: </w:t>
+            </w:r>
+          </w:p>
+        </w:tc>
+        <w:tc>
+          <w:tcPr>
+            <w:tcW w:w="6693" w:type="dxa"/>
+            <w:shd w:val="clear" w:color="auto" w:fill="auto"/>
+          </w:tcPr>
+          <w:p>
+            <w:pPr>
+              <w:pStyle w:val="Prrafodelista"/>
+              <w:numPr>
+                <w:ilvl w:val="0"/>
+                <w:numId w:val="7"/>
+              </w:numPr>
+              <w:jc w:val="both"/>
+              <w:rPr>
+                <w:rFonts w:ascii="Times New Roman" w:hAnsi="Times New Roman" w:cs="Times New Roman"/>
+                <w:sz w:val="26"/>
+                <w:szCs w:val="26"/>
+              </w:rPr>
+            </w:pPr>
+            <w:r>
+              <w:rPr>
+                <w:rFonts w:ascii="Times New Roman" w:hAnsi="Times New Roman" w:cs="Times New Roman"/>
+                <w:sz w:val="26"/>
+                <w:szCs w:val="26"/>
+              </w:rPr>
+              <w:t>RFN2</w:t>
+            </w:r>
+          </w:p>
+          <w:p>
+            <w:pPr>
+              <w:pStyle w:val="Prrafodelista"/>
+              <w:numPr>
+                <w:ilvl w:val="0"/>
+                <w:numId w:val="7"/>
+              </w:numPr>
+              <w:jc w:val="both"/>
+              <w:rPr>
+                <w:rFonts w:ascii="Times New Roman" w:hAnsi="Times New Roman" w:cs="Times New Roman"/>
+                <w:sz w:val="26"/>
+                <w:szCs w:val="26"/>
+              </w:rPr>
+            </w:pPr>
+            <w:r>
+              <w:rPr>
+                <w:rFonts w:ascii="Times New Roman" w:hAnsi="Times New Roman" w:cs="Times New Roman"/>
+                <w:sz w:val="26"/>
+                <w:szCs w:val="26"/>
+              </w:rPr>
+              <w:t>RFN6</w:t>
+            </w:r>
+          </w:p>
+        </w:tc>
+      </w:tr>
+      <w:tr>
+        <w:tc>
+          <w:tcPr>
+            <w:tcW w:w="8671" w:type="dxa"/>
+            <w:gridSpan w:val="2"/>
+            <w:shd w:val="clear" w:color="auto" w:fill="auto"/>
+          </w:tcPr>
+          <w:p>
+            <w:pPr>
+              <w:pStyle w:val="Normalindentado2"/>
+              <w:widowControl w:val="0"/>
+              <w:ind w:left="0"/>
+              <w:rPr>
+                <w:rFonts w:cs="Arial"/>
+                <w:b/>
+                <w:sz w:val="26"/>
+                <w:szCs w:val="26"/>
+                <w:lang w:val="es-ES_tradnl"/>
+              </w:rPr>
+            </w:pPr>
+            <w:r>
+              <w:rPr>
+                <w:rFonts w:ascii="Times New Roman" w:eastAsia="DejaVu Sans" w:hAnsi="Times New Roman"/>
+                <w:b/>
+                <w:sz w:val="26"/>
+                <w:szCs w:val="26"/>
+                <w:lang w:val="es-ES_tradnl" w:eastAsia="en-US"/>
+              </w:rPr>
+              <w:t>Prioridad del requerimiento:     Alta</w:t>
+            </w:r>
+          </w:p>
+        </w:tc>
+      </w:tr>
+    </w:tbl>
+    <w:p>
+      <w:pPr>
+        <w:rPr>
+          <w:rFonts w:ascii="Times New Roman" w:hAnsi="Times New Roman" w:cs="Times New Roman"/>
+          <w:sz w:val="28"/>
+          <w:szCs w:val="28"/>
+          <w:lang w:val="es-MX"/>
+        </w:rPr>
+      </w:pPr>
+      <w:r>
+        <w:rPr>
+          <w:rFonts w:ascii="Times New Roman" w:hAnsi="Times New Roman" w:cs="Times New Roman"/>
+          <w:sz w:val="28"/>
+          <w:szCs w:val="28"/>
+          <w:lang w:val="es-MX"/>
+        </w:rPr>
+        <w:br w:type="textWrapping" w:clear="all"/>
+      </w:r>
     </w:p>
     <w:tbl>
       <w:tblPr>
@@ -6095,7 +6628,7 @@
                 <w:szCs w:val="26"/>
                 <w:lang w:val="es-ES_tradnl"/>
               </w:rPr>
-              <w:t>2</w:t>
+              <w:t>3</w:t>
             </w:r>
           </w:p>
         </w:tc>
@@ -6154,7 +6687,7 @@
                 <w:szCs w:val="26"/>
                 <w:lang w:val="es-CO"/>
               </w:rPr>
-              <w:t>Mensajería</w:t>
+              <w:t>Gestión de la lista.</w:t>
             </w:r>
           </w:p>
         </w:tc>
@@ -6219,7 +6752,7 @@
                 <w:sz w:val="26"/>
                 <w:szCs w:val="26"/>
               </w:rPr>
-              <w:t>podrán enviar mensajes sobre alguna notificación a otros usuarios.</w:t>
+              <w:t>Administradores tendrán el privilegio para gestionar las listas de los aprendices.</w:t>
             </w:r>
           </w:p>
         </w:tc>
@@ -6251,7 +6784,6 @@
                 <w:szCs w:val="26"/>
                 <w:lang w:val="es-ES_tradnl" w:eastAsia="en-US"/>
               </w:rPr>
-              <w:lastRenderedPageBreak/>
               <w:t xml:space="preserve">Descripción del requerimiento: </w:t>
             </w:r>
           </w:p>
@@ -6285,16 +6817,12 @@
                 <w:sz w:val="26"/>
                 <w:szCs w:val="26"/>
               </w:rPr>
-              <w:t>contara con un sistema d mensajes para que se puedan comunicar entre usuarios en caso de requerirlo.</w:t>
+              <w:t>contara con una opción para gestionar la lista de aprendices, ya sea para modificarla, agregar una nueva o inhabilitarla.</w:t>
             </w:r>
           </w:p>
         </w:tc>
       </w:tr>
       <w:tr>
-        <w:trPr>
-          <w:gridAfter w:val="1"/>
-          <w:wAfter w:w="6693" w:type="dxa"/>
-        </w:trPr>
         <w:tc>
           <w:tcPr>
             <w:tcW w:w="1978" w:type="dxa"/>
@@ -6321,7 +6849,82 @@
                 <w:szCs w:val="26"/>
                 <w:lang w:val="es-ES_tradnl" w:eastAsia="en-US"/>
               </w:rPr>
-              <w:t xml:space="preserve">Requerimiento NO funcional: </w:t>
+              <w:t>Requerimiento NO funcional:</w:t>
+            </w:r>
+          </w:p>
+        </w:tc>
+        <w:tc>
+          <w:tcPr>
+            <w:tcW w:w="6693" w:type="dxa"/>
+            <w:shd w:val="clear" w:color="auto" w:fill="auto"/>
+          </w:tcPr>
+          <w:p>
+            <w:pPr>
+              <w:pStyle w:val="Prrafodelista"/>
+              <w:numPr>
+                <w:ilvl w:val="0"/>
+                <w:numId w:val="8"/>
+              </w:numPr>
+              <w:jc w:val="both"/>
+              <w:rPr>
+                <w:rFonts w:ascii="Times New Roman" w:hAnsi="Times New Roman" w:cs="Times New Roman"/>
+                <w:sz w:val="26"/>
+                <w:szCs w:val="26"/>
+              </w:rPr>
+            </w:pPr>
+            <w:r>
+              <w:rPr>
+                <w:rFonts w:ascii="Times New Roman" w:hAnsi="Times New Roman" w:cs="Times New Roman"/>
+                <w:sz w:val="26"/>
+                <w:szCs w:val="26"/>
+              </w:rPr>
+              <w:t>RFN1</w:t>
+            </w:r>
+          </w:p>
+          <w:p>
+            <w:pPr>
+              <w:pStyle w:val="Prrafodelista"/>
+              <w:numPr>
+                <w:ilvl w:val="0"/>
+                <w:numId w:val="8"/>
+              </w:numPr>
+              <w:jc w:val="both"/>
+              <w:rPr>
+                <w:rFonts w:ascii="Times New Roman" w:hAnsi="Times New Roman" w:cs="Times New Roman"/>
+                <w:sz w:val="26"/>
+                <w:szCs w:val="26"/>
+              </w:rPr>
+            </w:pPr>
+            <w:r>
+              <w:rPr>
+                <w:rFonts w:ascii="Times New Roman" w:hAnsi="Times New Roman" w:cs="Times New Roman"/>
+                <w:sz w:val="26"/>
+                <w:szCs w:val="26"/>
+              </w:rPr>
+              <w:t>RFN5</w:t>
+            </w:r>
+          </w:p>
+          <w:p>
+            <w:pPr>
+              <w:pStyle w:val="Prrafodelista"/>
+              <w:numPr>
+                <w:ilvl w:val="0"/>
+                <w:numId w:val="8"/>
+              </w:numPr>
+              <w:jc w:val="both"/>
+              <w:rPr>
+                <w:rFonts w:ascii="Times New Roman" w:hAnsi="Times New Roman" w:cs="Times New Roman"/>
+                <w:sz w:val="26"/>
+                <w:szCs w:val="26"/>
+              </w:rPr>
+            </w:pPr>
+            <w:r>
+              <w:rPr>
+                <w:rFonts w:ascii="Times New Roman" w:hAnsi="Times New Roman" w:cs="Times New Roman"/>
+                <w:sz w:val="26"/>
+                <w:szCs w:val="26"/>
+              </w:rPr>
+              <w:t>RFN2</w:t>
             </w:r>
           </w:p>
         </w:tc>
@@ -6450,7 +7053,7 @@
                 <w:szCs w:val="26"/>
                 <w:lang w:val="es-ES_tradnl"/>
               </w:rPr>
-              <w:t>3</w:t>
+              <w:t>4</w:t>
             </w:r>
           </w:p>
         </w:tc>
@@ -6509,7 +7112,7 @@
                 <w:szCs w:val="26"/>
                 <w:lang w:val="es-CO"/>
               </w:rPr>
-              <w:t>Gestión de la lista.</w:t>
+              <w:t>Reportes</w:t>
             </w:r>
           </w:p>
         </w:tc>
@@ -6574,7 +7177,7 @@
                 <w:sz w:val="26"/>
                 <w:szCs w:val="26"/>
               </w:rPr>
-              <w:t>Administradores tendrán el privilegio para gestionar las listas de los aprendices.</w:t>
+              <w:t>ingresaran en la opción de reportes y marcaran la opción que quieran reportar.</w:t>
             </w:r>
           </w:p>
         </w:tc>
@@ -6639,16 +7242,36 @@
                 <w:sz w:val="26"/>
                 <w:szCs w:val="26"/>
               </w:rPr>
-              <w:t>contara con una opción para gestionar la lista de aprendices, ya sea para modificarla, agregar una nueva o inhabilitarla.</w:t>
+              <w:t xml:space="preserve">contara con una opción para reportar los </w:t>
+            </w:r>
+            <w:r>
+              <w:rPr>
+                <w:rFonts w:ascii="Times New Roman" w:hAnsi="Times New Roman" w:cs="Times New Roman"/>
+                <w:sz w:val="26"/>
+                <w:szCs w:val="26"/>
+              </w:rPr>
+              <w:t>aprendices</w:t>
+            </w:r>
+            <w:r>
+              <w:rPr>
+                <w:rFonts w:ascii="Times New Roman" w:hAnsi="Times New Roman" w:cs="Times New Roman"/>
+                <w:sz w:val="26"/>
+                <w:szCs w:val="26"/>
+              </w:rPr>
+              <w:t xml:space="preserve">, en caso de que </w:t>
+            </w:r>
+            <w:r>
+              <w:rPr>
+                <w:rFonts w:ascii="Times New Roman" w:hAnsi="Times New Roman" w:cs="Times New Roman"/>
+                <w:sz w:val="26"/>
+                <w:szCs w:val="26"/>
+              </w:rPr>
+              <w:t>hayan faltado a formación.</w:t>
             </w:r>
           </w:p>
         </w:tc>
       </w:tr>
       <w:tr>
-        <w:trPr>
-          <w:gridAfter w:val="1"/>
-          <w:wAfter w:w="6693" w:type="dxa"/>
-        </w:trPr>
         <w:tc>
           <w:tcPr>
             <w:tcW w:w="1978" w:type="dxa"/>
@@ -6675,7 +7298,106 @@
                 <w:szCs w:val="26"/>
                 <w:lang w:val="es-ES_tradnl" w:eastAsia="en-US"/>
               </w:rPr>
-              <w:t xml:space="preserve">Requerimiento NO funcional: </w:t>
+              <w:t>Requerimiento NO funcional:</w:t>
+            </w:r>
+          </w:p>
+        </w:tc>
+        <w:tc>
+          <w:tcPr>
+            <w:tcW w:w="6693" w:type="dxa"/>
+            <w:shd w:val="clear" w:color="auto" w:fill="auto"/>
+          </w:tcPr>
+          <w:p>
+            <w:pPr>
+              <w:pStyle w:val="Prrafodelista"/>
+              <w:numPr>
+                <w:ilvl w:val="0"/>
+                <w:numId w:val="9"/>
+              </w:numPr>
+              <w:jc w:val="both"/>
+              <w:rPr>
+                <w:rFonts w:ascii="Times New Roman" w:hAnsi="Times New Roman" w:cs="Times New Roman"/>
+                <w:sz w:val="26"/>
+                <w:szCs w:val="26"/>
+              </w:rPr>
+            </w:pPr>
+            <w:r>
+              <w:rPr>
+                <w:rFonts w:ascii="Times New Roman" w:hAnsi="Times New Roman" w:cs="Times New Roman"/>
+                <w:sz w:val="26"/>
+                <w:szCs w:val="26"/>
+              </w:rPr>
+              <w:t>RFN3</w:t>
+            </w:r>
+          </w:p>
+          <w:p>
+            <w:pPr>
+              <w:pStyle w:val="Prrafodelista"/>
+              <w:numPr>
+                <w:ilvl w:val="0"/>
+                <w:numId w:val="9"/>
+              </w:numPr>
+              <w:jc w:val="both"/>
+              <w:rPr>
+                <w:rFonts w:ascii="Times New Roman" w:hAnsi="Times New Roman" w:cs="Times New Roman"/>
+                <w:sz w:val="26"/>
+                <w:szCs w:val="26"/>
+              </w:rPr>
+            </w:pPr>
+            <w:r>
+              <w:rPr>
+                <w:rFonts w:ascii="Times New Roman" w:hAnsi="Times New Roman" w:cs="Times New Roman"/>
+                <w:sz w:val="26"/>
+                <w:szCs w:val="26"/>
+              </w:rPr>
+              <w:lastRenderedPageBreak/>
+              <w:t>RFN4</w:t>
+            </w:r>
+          </w:p>
+          <w:p>
+            <w:pPr>
+              <w:pStyle w:val="Prrafodelista"/>
+              <w:numPr>
+                <w:ilvl w:val="0"/>
+                <w:numId w:val="9"/>
+              </w:numPr>
+              <w:jc w:val="both"/>
+              <w:rPr>
+                <w:rFonts w:ascii="Times New Roman" w:hAnsi="Times New Roman" w:cs="Times New Roman"/>
+                <w:sz w:val="26"/>
+                <w:szCs w:val="26"/>
+              </w:rPr>
+            </w:pPr>
+            <w:r>
+              <w:rPr>
+                <w:rFonts w:ascii="Times New Roman" w:hAnsi="Times New Roman" w:cs="Times New Roman"/>
+                <w:sz w:val="26"/>
+                <w:szCs w:val="26"/>
+              </w:rPr>
+              <w:t>RFN5</w:t>
+            </w:r>
+          </w:p>
+          <w:p>
+            <w:pPr>
+              <w:pStyle w:val="Prrafodelista"/>
+              <w:numPr>
+                <w:ilvl w:val="0"/>
+                <w:numId w:val="9"/>
+              </w:numPr>
+              <w:jc w:val="both"/>
+              <w:rPr>
+                <w:rFonts w:ascii="Times New Roman" w:hAnsi="Times New Roman" w:cs="Times New Roman"/>
+                <w:sz w:val="26"/>
+                <w:szCs w:val="26"/>
+              </w:rPr>
+            </w:pPr>
+            <w:r>
+              <w:rPr>
+                <w:rFonts w:ascii="Times New Roman" w:hAnsi="Times New Roman" w:cs="Times New Roman"/>
+                <w:sz w:val="26"/>
+                <w:szCs w:val="26"/>
+              </w:rPr>
+              <w:t>RFN6</w:t>
             </w:r>
           </w:p>
         </w:tc>
@@ -6708,6 +7430,7 @@
                 <w:szCs w:val="26"/>
                 <w:lang w:val="es-ES_tradnl" w:eastAsia="en-US"/>
               </w:rPr>
+              <w:lastRenderedPageBreak/>
               <w:t>Prioridad del requerimiento:     Alta</w:t>
             </w:r>
           </w:p>
@@ -6804,7 +7527,7 @@
                 <w:szCs w:val="26"/>
                 <w:lang w:val="es-ES_tradnl"/>
               </w:rPr>
-              <w:t>4</w:t>
+              <w:t>5</w:t>
             </w:r>
           </w:p>
         </w:tc>
@@ -6863,7 +7586,7 @@
                 <w:szCs w:val="26"/>
                 <w:lang w:val="es-CO"/>
               </w:rPr>
-              <w:t>Reportes</w:t>
+              <w:t>Notificaciones</w:t>
             </w:r>
           </w:p>
         </w:tc>
@@ -6920,15 +7643,7 @@
                 <w:sz w:val="26"/>
                 <w:szCs w:val="26"/>
               </w:rPr>
-              <w:t xml:space="preserve">Los usuarios </w:t>
-            </w:r>
-            <w:r>
-              <w:rPr>
-                <w:rFonts w:ascii="Times New Roman" w:hAnsi="Times New Roman"/>
-                <w:sz w:val="26"/>
-                <w:szCs w:val="26"/>
-              </w:rPr>
-              <w:t>ingresaran en la opción de reportes y marcaran la opción que quieran reportar.</w:t>
+              <w:t>Los usuarios deberán ingresar su tipo de documento, nombre y la contraseña para ingresar al sistema</w:t>
             </w:r>
           </w:p>
         </w:tc>
@@ -6993,40 +7708,12 @@
                 <w:sz w:val="26"/>
                 <w:szCs w:val="26"/>
               </w:rPr>
-              <w:t xml:space="preserve">contara con una opción para reportar los </w:t>
-            </w:r>
-            <w:r>
-              <w:rPr>
-                <w:rFonts w:ascii="Times New Roman" w:hAnsi="Times New Roman" w:cs="Times New Roman"/>
-                <w:sz w:val="26"/>
-                <w:szCs w:val="26"/>
-              </w:rPr>
-              <w:t>aprendices</w:t>
-            </w:r>
-            <w:r>
-              <w:rPr>
-                <w:rFonts w:ascii="Times New Roman" w:hAnsi="Times New Roman" w:cs="Times New Roman"/>
-                <w:sz w:val="26"/>
-                <w:szCs w:val="26"/>
-              </w:rPr>
-              <w:t xml:space="preserve">, en caso de que </w:t>
-            </w:r>
-            <w:r>
-              <w:rPr>
-                <w:rFonts w:ascii="Times New Roman" w:hAnsi="Times New Roman" w:cs="Times New Roman"/>
-                <w:sz w:val="26"/>
-                <w:szCs w:val="26"/>
-              </w:rPr>
-              <w:t>hayan faltado a formación.</w:t>
+              <w:t>contara contara con notificaciones para que los usuarios puedan estar informados en todo momento, ya sea de sus movimientos o de algún caso especial.</w:t>
             </w:r>
           </w:p>
         </w:tc>
       </w:tr>
       <w:tr>
-        <w:trPr>
-          <w:gridAfter w:val="1"/>
-          <w:wAfter w:w="6693" w:type="dxa"/>
-        </w:trPr>
         <w:tc>
           <w:tcPr>
             <w:tcW w:w="1978" w:type="dxa"/>
@@ -7053,7 +7740,82 @@
                 <w:szCs w:val="26"/>
                 <w:lang w:val="es-ES_tradnl" w:eastAsia="en-US"/>
               </w:rPr>
-              <w:t xml:space="preserve">Requerimiento NO funcional: </w:t>
+              <w:t>Requerimiento NO funcional:</w:t>
+            </w:r>
+          </w:p>
+        </w:tc>
+        <w:tc>
+          <w:tcPr>
+            <w:tcW w:w="6693" w:type="dxa"/>
+            <w:shd w:val="clear" w:color="auto" w:fill="auto"/>
+          </w:tcPr>
+          <w:p>
+            <w:pPr>
+              <w:pStyle w:val="Prrafodelista"/>
+              <w:numPr>
+                <w:ilvl w:val="0"/>
+                <w:numId w:val="10"/>
+              </w:numPr>
+              <w:jc w:val="both"/>
+              <w:rPr>
+                <w:rFonts w:ascii="Times New Roman" w:hAnsi="Times New Roman" w:cs="Times New Roman"/>
+                <w:sz w:val="26"/>
+                <w:szCs w:val="26"/>
+              </w:rPr>
+            </w:pPr>
+            <w:r>
+              <w:rPr>
+                <w:rFonts w:ascii="Times New Roman" w:hAnsi="Times New Roman" w:cs="Times New Roman"/>
+                <w:sz w:val="26"/>
+                <w:szCs w:val="26"/>
+              </w:rPr>
+              <w:t>RFN3</w:t>
+            </w:r>
+          </w:p>
+          <w:p>
+            <w:pPr>
+              <w:pStyle w:val="Prrafodelista"/>
+              <w:numPr>
+                <w:ilvl w:val="0"/>
+                <w:numId w:val="10"/>
+              </w:numPr>
+              <w:jc w:val="both"/>
+              <w:rPr>
+                <w:rFonts w:ascii="Times New Roman" w:hAnsi="Times New Roman" w:cs="Times New Roman"/>
+                <w:sz w:val="26"/>
+                <w:szCs w:val="26"/>
+              </w:rPr>
+            </w:pPr>
+            <w:r>
+              <w:rPr>
+                <w:rFonts w:ascii="Times New Roman" w:hAnsi="Times New Roman" w:cs="Times New Roman"/>
+                <w:sz w:val="26"/>
+                <w:szCs w:val="26"/>
+              </w:rPr>
+              <w:t>RFN5</w:t>
+            </w:r>
+          </w:p>
+          <w:p>
+            <w:pPr>
+              <w:pStyle w:val="Prrafodelista"/>
+              <w:numPr>
+                <w:ilvl w:val="0"/>
+                <w:numId w:val="10"/>
+              </w:numPr>
+              <w:jc w:val="both"/>
+              <w:rPr>
+                <w:rFonts w:ascii="Times New Roman" w:hAnsi="Times New Roman" w:cs="Times New Roman"/>
+                <w:sz w:val="26"/>
+                <w:szCs w:val="26"/>
+              </w:rPr>
+            </w:pPr>
+            <w:r>
+              <w:rPr>
+                <w:rFonts w:ascii="Times New Roman" w:hAnsi="Times New Roman" w:cs="Times New Roman"/>
+                <w:sz w:val="26"/>
+                <w:szCs w:val="26"/>
+              </w:rPr>
+              <w:t>RFN6</w:t>
             </w:r>
           </w:p>
         </w:tc>
@@ -7182,7 +7944,7 @@
                 <w:szCs w:val="26"/>
                 <w:lang w:val="es-ES_tradnl"/>
               </w:rPr>
-              <w:t>5</w:t>
+              <w:t>6</w:t>
             </w:r>
           </w:p>
         </w:tc>
@@ -7214,7 +7976,6 @@
                 <w:szCs w:val="26"/>
                 <w:lang w:val="es-ES_tradnl" w:eastAsia="en-US"/>
               </w:rPr>
-              <w:lastRenderedPageBreak/>
               <w:t xml:space="preserve">Nombre del Requerimiento: </w:t>
             </w:r>
           </w:p>
@@ -7242,7 +8003,7 @@
                 <w:szCs w:val="26"/>
                 <w:lang w:val="es-CO"/>
               </w:rPr>
-              <w:t>Notificaciones</w:t>
+              <w:t>Exportación</w:t>
             </w:r>
           </w:p>
         </w:tc>
@@ -7299,7 +8060,15 @@
                 <w:sz w:val="26"/>
                 <w:szCs w:val="26"/>
               </w:rPr>
-              <w:t>Los usuarios deberán ingresar su tipo de documento, nombre y la contraseña para ingresar al sistema</w:t>
+              <w:t xml:space="preserve">Los usuarios </w:t>
+            </w:r>
+            <w:r>
+              <w:rPr>
+                <w:rFonts w:ascii="Times New Roman" w:hAnsi="Times New Roman"/>
+                <w:sz w:val="26"/>
+                <w:szCs w:val="26"/>
+              </w:rPr>
+              <w:t>tendrán la opción de exportar los archivos en formatos Excel.</w:t>
             </w:r>
           </w:p>
         </w:tc>
@@ -7364,16 +8133,12 @@
                 <w:sz w:val="26"/>
                 <w:szCs w:val="26"/>
               </w:rPr>
-              <w:t>contara contara con notificaciones para que los usuarios puedan estar informados en todo momento, ya sea de sus movimientos o de algún caso especial.</w:t>
+              <w:t>contara con la opción para poder exportar archivos en formato Excel.</w:t>
             </w:r>
           </w:p>
         </w:tc>
       </w:tr>
       <w:tr>
-        <w:trPr>
-          <w:gridAfter w:val="1"/>
-          <w:wAfter w:w="6693" w:type="dxa"/>
-        </w:trPr>
         <w:tc>
           <w:tcPr>
             <w:tcW w:w="1978" w:type="dxa"/>
@@ -7401,6 +8166,104 @@
                 <w:lang w:val="es-ES_tradnl" w:eastAsia="en-US"/>
               </w:rPr>
               <w:t xml:space="preserve">Requerimiento NO funcional: </w:t>
+            </w:r>
+          </w:p>
+        </w:tc>
+        <w:tc>
+          <w:tcPr>
+            <w:tcW w:w="6693" w:type="dxa"/>
+            <w:shd w:val="clear" w:color="auto" w:fill="auto"/>
+          </w:tcPr>
+          <w:p>
+            <w:pPr>
+              <w:pStyle w:val="Prrafodelista"/>
+              <w:numPr>
+                <w:ilvl w:val="0"/>
+                <w:numId w:val="11"/>
+              </w:numPr>
+              <w:jc w:val="both"/>
+              <w:rPr>
+                <w:rFonts w:ascii="Times New Roman" w:hAnsi="Times New Roman" w:cs="Times New Roman"/>
+                <w:sz w:val="26"/>
+                <w:szCs w:val="26"/>
+              </w:rPr>
+            </w:pPr>
+            <w:r>
+              <w:rPr>
+                <w:rFonts w:ascii="Times New Roman" w:hAnsi="Times New Roman" w:cs="Times New Roman"/>
+                <w:sz w:val="26"/>
+                <w:szCs w:val="26"/>
+              </w:rPr>
+              <w:t>RFN2</w:t>
+            </w:r>
+          </w:p>
+          <w:p>
+            <w:pPr>
+              <w:pStyle w:val="Prrafodelista"/>
+              <w:numPr>
+                <w:ilvl w:val="0"/>
+                <w:numId w:val="11"/>
+              </w:numPr>
+              <w:jc w:val="both"/>
+              <w:rPr>
+                <w:rFonts w:ascii="Times New Roman" w:hAnsi="Times New Roman" w:cs="Times New Roman"/>
+                <w:sz w:val="26"/>
+                <w:szCs w:val="26"/>
+              </w:rPr>
+            </w:pPr>
+            <w:r>
+              <w:rPr>
+                <w:rFonts w:ascii="Times New Roman" w:hAnsi="Times New Roman" w:cs="Times New Roman"/>
+                <w:sz w:val="26"/>
+                <w:szCs w:val="26"/>
+              </w:rPr>
+              <w:t>RFN3</w:t>
+            </w:r>
+          </w:p>
+          <w:p>
+            <w:pPr>
+              <w:pStyle w:val="Prrafodelista"/>
+              <w:numPr>
+                <w:ilvl w:val="0"/>
+                <w:numId w:val="11"/>
+              </w:numPr>
+              <w:jc w:val="both"/>
+              <w:rPr>
+                <w:rFonts w:ascii="Times New Roman" w:hAnsi="Times New Roman" w:cs="Times New Roman"/>
+                <w:sz w:val="26"/>
+                <w:szCs w:val="26"/>
+              </w:rPr>
+            </w:pPr>
+            <w:r>
+              <w:rPr>
+                <w:rFonts w:ascii="Times New Roman" w:hAnsi="Times New Roman" w:cs="Times New Roman"/>
+                <w:sz w:val="26"/>
+                <w:szCs w:val="26"/>
+              </w:rPr>
+              <w:t>RFN4</w:t>
+            </w:r>
+          </w:p>
+          <w:p>
+            <w:pPr>
+              <w:pStyle w:val="Prrafodelista"/>
+              <w:numPr>
+                <w:ilvl w:val="0"/>
+                <w:numId w:val="11"/>
+              </w:numPr>
+              <w:jc w:val="both"/>
+              <w:rPr>
+                <w:rFonts w:ascii="Times New Roman" w:hAnsi="Times New Roman" w:cs="Times New Roman"/>
+                <w:sz w:val="26"/>
+                <w:szCs w:val="26"/>
+              </w:rPr>
+            </w:pPr>
+            <w:r>
+              <w:rPr>
+                <w:rFonts w:ascii="Times New Roman" w:hAnsi="Times New Roman" w:cs="Times New Roman"/>
+                <w:sz w:val="26"/>
+                <w:szCs w:val="26"/>
+              </w:rPr>
+              <w:t>RFN6</w:t>
             </w:r>
           </w:p>
         </w:tc>
@@ -7529,7 +8392,7 @@
                 <w:szCs w:val="26"/>
                 <w:lang w:val="es-ES_tradnl"/>
               </w:rPr>
-              <w:t>6</w:t>
+              <w:t>7</w:t>
             </w:r>
           </w:p>
         </w:tc>
@@ -7588,7 +8451,7 @@
                 <w:szCs w:val="26"/>
                 <w:lang w:val="es-CO"/>
               </w:rPr>
-              <w:t>Exportación</w:t>
+              <w:t>Autoguardado</w:t>
             </w:r>
           </w:p>
         </w:tc>
@@ -7645,15 +8508,7 @@
                 <w:sz w:val="26"/>
                 <w:szCs w:val="26"/>
               </w:rPr>
-              <w:t xml:space="preserve">Los usuarios </w:t>
-            </w:r>
-            <w:r>
-              <w:rPr>
-                <w:rFonts w:ascii="Times New Roman" w:hAnsi="Times New Roman"/>
-                <w:sz w:val="26"/>
-                <w:szCs w:val="26"/>
-              </w:rPr>
-              <w:t>tendrán la opción de exportar los archivos en formatos Excel.</w:t>
+              <w:t>Los archivos se guardarán cuando haya una modificación automáticamente luego de x tiempo.</w:t>
             </w:r>
           </w:p>
         </w:tc>
@@ -7718,16 +8573,12 @@
                 <w:sz w:val="26"/>
                 <w:szCs w:val="26"/>
               </w:rPr>
-              <w:t>contara con la opción para poder exportar archivos en formato Excel.</w:t>
+              <w:t>contara con un control de autoguardado.</w:t>
             </w:r>
           </w:p>
         </w:tc>
       </w:tr>
       <w:tr>
-        <w:trPr>
-          <w:gridAfter w:val="1"/>
-          <w:wAfter w:w="6693" w:type="dxa"/>
-        </w:trPr>
         <w:tc>
           <w:tcPr>
             <w:tcW w:w="1978" w:type="dxa"/>
@@ -7754,7 +8605,82 @@
                 <w:szCs w:val="26"/>
                 <w:lang w:val="es-ES_tradnl" w:eastAsia="en-US"/>
               </w:rPr>
-              <w:t xml:space="preserve">Requerimiento NO funcional: </w:t>
+              <w:t>Requerimiento NO funcional:</w:t>
+            </w:r>
+          </w:p>
+        </w:tc>
+        <w:tc>
+          <w:tcPr>
+            <w:tcW w:w="6693" w:type="dxa"/>
+            <w:shd w:val="clear" w:color="auto" w:fill="auto"/>
+          </w:tcPr>
+          <w:p>
+            <w:pPr>
+              <w:pStyle w:val="Prrafodelista"/>
+              <w:numPr>
+                <w:ilvl w:val="0"/>
+                <w:numId w:val="12"/>
+              </w:numPr>
+              <w:jc w:val="both"/>
+              <w:rPr>
+                <w:rFonts w:ascii="Times New Roman" w:hAnsi="Times New Roman" w:cs="Times New Roman"/>
+                <w:sz w:val="26"/>
+                <w:szCs w:val="26"/>
+              </w:rPr>
+            </w:pPr>
+            <w:r>
+              <w:rPr>
+                <w:rFonts w:ascii="Times New Roman" w:hAnsi="Times New Roman" w:cs="Times New Roman"/>
+                <w:sz w:val="26"/>
+                <w:szCs w:val="26"/>
+              </w:rPr>
+              <w:t>RFN1</w:t>
+            </w:r>
+          </w:p>
+          <w:p>
+            <w:pPr>
+              <w:pStyle w:val="Prrafodelista"/>
+              <w:numPr>
+                <w:ilvl w:val="0"/>
+                <w:numId w:val="12"/>
+              </w:numPr>
+              <w:jc w:val="both"/>
+              <w:rPr>
+                <w:rFonts w:ascii="Times New Roman" w:hAnsi="Times New Roman" w:cs="Times New Roman"/>
+                <w:sz w:val="26"/>
+                <w:szCs w:val="26"/>
+              </w:rPr>
+            </w:pPr>
+            <w:r>
+              <w:rPr>
+                <w:rFonts w:ascii="Times New Roman" w:hAnsi="Times New Roman" w:cs="Times New Roman"/>
+                <w:sz w:val="26"/>
+                <w:szCs w:val="26"/>
+              </w:rPr>
+              <w:t>RFN5</w:t>
+            </w:r>
+          </w:p>
+          <w:p>
+            <w:pPr>
+              <w:pStyle w:val="Prrafodelista"/>
+              <w:numPr>
+                <w:ilvl w:val="0"/>
+                <w:numId w:val="12"/>
+              </w:numPr>
+              <w:jc w:val="both"/>
+              <w:rPr>
+                <w:rFonts w:ascii="Times New Roman" w:hAnsi="Times New Roman" w:cs="Times New Roman"/>
+                <w:sz w:val="26"/>
+                <w:szCs w:val="26"/>
+              </w:rPr>
+            </w:pPr>
+            <w:r>
+              <w:rPr>
+                <w:rFonts w:ascii="Times New Roman" w:hAnsi="Times New Roman" w:cs="Times New Roman"/>
+                <w:sz w:val="26"/>
+                <w:szCs w:val="26"/>
+              </w:rPr>
+              <w:t>RFN6</w:t>
             </w:r>
           </w:p>
         </w:tc>
@@ -7874,16 +8800,16 @@
                 <w:szCs w:val="26"/>
                 <w:lang w:val="es-ES_tradnl"/>
               </w:rPr>
-              <w:t>RF0</w:t>
-            </w:r>
-            <w:r>
-              <w:rPr>
-                <w:rFonts w:ascii="Times New Roman" w:hAnsi="Times New Roman"/>
-                <w:sz w:val="26"/>
-                <w:szCs w:val="26"/>
-                <w:lang w:val="es-ES_tradnl"/>
-              </w:rPr>
-              <w:t>7</w:t>
+              <w:t>RF</w:t>
+            </w:r>
+            <w:r>
+              <w:rPr>
+                <w:rFonts w:ascii="Times New Roman" w:hAnsi="Times New Roman"/>
+                <w:sz w:val="26"/>
+                <w:szCs w:val="26"/>
+                <w:lang w:val="es-ES_tradnl"/>
+              </w:rPr>
+              <w:t>08</w:t>
             </w:r>
           </w:p>
         </w:tc>
@@ -7942,7 +8868,7 @@
                 <w:szCs w:val="26"/>
                 <w:lang w:val="es-CO"/>
               </w:rPr>
-              <w:t>Autoguardado</w:t>
+              <w:t>Búsqueda</w:t>
             </w:r>
           </w:p>
         </w:tc>
@@ -7999,7 +8925,15 @@
                 <w:sz w:val="26"/>
                 <w:szCs w:val="26"/>
               </w:rPr>
-              <w:t>Los archivos se guardarán cuando haya una modificación automáticamente luego de x tiempo.</w:t>
+              <w:t xml:space="preserve">Los usuarios </w:t>
+            </w:r>
+            <w:r>
+              <w:rPr>
+                <w:rFonts w:ascii="Times New Roman" w:hAnsi="Times New Roman"/>
+                <w:sz w:val="26"/>
+                <w:szCs w:val="26"/>
+              </w:rPr>
+              <w:t>tendrán la opción de poder buscar algún documento en el sistema.</w:t>
             </w:r>
           </w:p>
         </w:tc>
@@ -8064,16 +8998,12 @@
                 <w:sz w:val="26"/>
                 <w:szCs w:val="26"/>
               </w:rPr>
-              <w:t>contara con un control de autoguardado.</w:t>
+              <w:t>contara con un sistema de búsqueda para que a los usuarios se les pueda facilitar la tarea de buscar un documento.</w:t>
             </w:r>
           </w:p>
         </w:tc>
       </w:tr>
       <w:tr>
-        <w:trPr>
-          <w:gridAfter w:val="1"/>
-          <w:wAfter w:w="6693" w:type="dxa"/>
-        </w:trPr>
         <w:tc>
           <w:tcPr>
             <w:tcW w:w="1978" w:type="dxa"/>
@@ -8100,7 +9030,82 @@
                 <w:szCs w:val="26"/>
                 <w:lang w:val="es-ES_tradnl" w:eastAsia="en-US"/>
               </w:rPr>
-              <w:t xml:space="preserve">Requerimiento NO funcional: </w:t>
+              <w:t>Requerimiento NO funcional:</w:t>
+            </w:r>
+          </w:p>
+        </w:tc>
+        <w:tc>
+          <w:tcPr>
+            <w:tcW w:w="6693" w:type="dxa"/>
+            <w:shd w:val="clear" w:color="auto" w:fill="auto"/>
+          </w:tcPr>
+          <w:p>
+            <w:pPr>
+              <w:pStyle w:val="Prrafodelista"/>
+              <w:numPr>
+                <w:ilvl w:val="0"/>
+                <w:numId w:val="13"/>
+              </w:numPr>
+              <w:jc w:val="both"/>
+              <w:rPr>
+                <w:rFonts w:ascii="Times New Roman" w:hAnsi="Times New Roman" w:cs="Times New Roman"/>
+                <w:sz w:val="26"/>
+                <w:szCs w:val="26"/>
+              </w:rPr>
+            </w:pPr>
+            <w:r>
+              <w:rPr>
+                <w:rFonts w:ascii="Times New Roman" w:hAnsi="Times New Roman" w:cs="Times New Roman"/>
+                <w:sz w:val="26"/>
+                <w:szCs w:val="26"/>
+              </w:rPr>
+              <w:t>RFN4</w:t>
+            </w:r>
+          </w:p>
+          <w:p>
+            <w:pPr>
+              <w:pStyle w:val="Prrafodelista"/>
+              <w:numPr>
+                <w:ilvl w:val="0"/>
+                <w:numId w:val="13"/>
+              </w:numPr>
+              <w:jc w:val="both"/>
+              <w:rPr>
+                <w:rFonts w:ascii="Times New Roman" w:hAnsi="Times New Roman" w:cs="Times New Roman"/>
+                <w:sz w:val="26"/>
+                <w:szCs w:val="26"/>
+              </w:rPr>
+            </w:pPr>
+            <w:r>
+              <w:rPr>
+                <w:rFonts w:ascii="Times New Roman" w:hAnsi="Times New Roman" w:cs="Times New Roman"/>
+                <w:sz w:val="26"/>
+                <w:szCs w:val="26"/>
+              </w:rPr>
+              <w:t>RFN5</w:t>
+            </w:r>
+          </w:p>
+          <w:p>
+            <w:pPr>
+              <w:pStyle w:val="Prrafodelista"/>
+              <w:numPr>
+                <w:ilvl w:val="0"/>
+                <w:numId w:val="13"/>
+              </w:numPr>
+              <w:jc w:val="both"/>
+              <w:rPr>
+                <w:rFonts w:ascii="Times New Roman" w:hAnsi="Times New Roman" w:cs="Times New Roman"/>
+                <w:sz w:val="26"/>
+                <w:szCs w:val="26"/>
+              </w:rPr>
+            </w:pPr>
+            <w:r>
+              <w:rPr>
+                <w:rFonts w:ascii="Times New Roman" w:hAnsi="Times New Roman" w:cs="Times New Roman"/>
+                <w:sz w:val="26"/>
+                <w:szCs w:val="26"/>
+              </w:rPr>
+              <w:t>RFN6</w:t>
             </w:r>
           </w:p>
         </w:tc>
@@ -8193,7 +9198,6 @@
                 <w:szCs w:val="26"/>
                 <w:lang w:val="es-ES_tradnl" w:eastAsia="en-US"/>
               </w:rPr>
-              <w:lastRenderedPageBreak/>
               <w:t xml:space="preserve">Identificación del requerimiento: </w:t>
             </w:r>
           </w:p>
@@ -8221,16 +9225,16 @@
                 <w:szCs w:val="26"/>
                 <w:lang w:val="es-ES_tradnl"/>
               </w:rPr>
-              <w:t>RF</w:t>
-            </w:r>
-            <w:r>
-              <w:rPr>
-                <w:rFonts w:ascii="Times New Roman" w:hAnsi="Times New Roman"/>
-                <w:sz w:val="26"/>
-                <w:szCs w:val="26"/>
-                <w:lang w:val="es-ES_tradnl"/>
-              </w:rPr>
-              <w:t>08</w:t>
+              <w:t>RF0</w:t>
+            </w:r>
+            <w:r>
+              <w:rPr>
+                <w:rFonts w:ascii="Times New Roman" w:hAnsi="Times New Roman"/>
+                <w:sz w:val="26"/>
+                <w:szCs w:val="26"/>
+                <w:lang w:val="es-ES_tradnl"/>
+              </w:rPr>
+              <w:t>9</w:t>
             </w:r>
           </w:p>
         </w:tc>
@@ -8289,7 +9293,7 @@
                 <w:szCs w:val="26"/>
                 <w:lang w:val="es-CO"/>
               </w:rPr>
-              <w:t>Búsqueda</w:t>
+              <w:t>Recuperación de contraseña</w:t>
             </w:r>
           </w:p>
         </w:tc>
@@ -8321,6 +9325,7 @@
                 <w:szCs w:val="26"/>
                 <w:lang w:val="es-ES_tradnl" w:eastAsia="en-US"/>
               </w:rPr>
+              <w:lastRenderedPageBreak/>
               <w:t xml:space="preserve">Características: </w:t>
             </w:r>
           </w:p>
@@ -8354,7 +9359,7 @@
                 <w:sz w:val="26"/>
                 <w:szCs w:val="26"/>
               </w:rPr>
-              <w:t>tendrán la opción de poder buscar algún documento en el sistema.</w:t>
+              <w:t>tendrán la opción de recuperación de contraseña para que así se le pueda asignar una nueva.</w:t>
             </w:r>
           </w:p>
         </w:tc>
@@ -8419,7 +9424,15 @@
                 <w:sz w:val="26"/>
                 <w:szCs w:val="26"/>
               </w:rPr>
-              <w:t>contara con un sistema de búsqueda para que a los usuarios se les pueda facilitar la tarea de buscar un documento.</w:t>
+              <w:t xml:space="preserve">contara con </w:t>
+            </w:r>
+            <w:r>
+              <w:rPr>
+                <w:rFonts w:ascii="Times New Roman" w:hAnsi="Times New Roman" w:cs="Times New Roman"/>
+                <w:sz w:val="26"/>
+                <w:szCs w:val="26"/>
+              </w:rPr>
+              <w:t>una opción para recuperar la contraseña, en caso de que un usuario la haya olvidado.</w:t>
             </w:r>
           </w:p>
         </w:tc>
@@ -8462,6 +9475,11 @@
           </w:tcPr>
           <w:p>
             <w:pPr>
+              <w:pStyle w:val="Prrafodelista"/>
+              <w:numPr>
+                <w:ilvl w:val="0"/>
+                <w:numId w:val="14"/>
+              </w:numPr>
               <w:jc w:val="both"/>
               <w:rPr>
                 <w:rFonts w:ascii="Times New Roman" w:hAnsi="Times New Roman" w:cs="Times New Roman"/>
@@ -8469,6 +9487,60 @@
                 <w:szCs w:val="26"/>
               </w:rPr>
             </w:pPr>
+            <w:r>
+              <w:rPr>
+                <w:rFonts w:ascii="Times New Roman" w:hAnsi="Times New Roman" w:cs="Times New Roman"/>
+                <w:sz w:val="26"/>
+                <w:szCs w:val="26"/>
+              </w:rPr>
+              <w:t>RFN2</w:t>
+            </w:r>
+          </w:p>
+          <w:p>
+            <w:pPr>
+              <w:pStyle w:val="Prrafodelista"/>
+              <w:numPr>
+                <w:ilvl w:val="0"/>
+                <w:numId w:val="14"/>
+              </w:numPr>
+              <w:jc w:val="both"/>
+              <w:rPr>
+                <w:rFonts w:ascii="Times New Roman" w:hAnsi="Times New Roman" w:cs="Times New Roman"/>
+                <w:sz w:val="26"/>
+                <w:szCs w:val="26"/>
+              </w:rPr>
+            </w:pPr>
+            <w:r>
+              <w:rPr>
+                <w:rFonts w:ascii="Times New Roman" w:hAnsi="Times New Roman" w:cs="Times New Roman"/>
+                <w:sz w:val="26"/>
+                <w:szCs w:val="26"/>
+              </w:rPr>
+              <w:t>RFN3</w:t>
+            </w:r>
+          </w:p>
+          <w:p>
+            <w:pPr>
+              <w:pStyle w:val="Prrafodelista"/>
+              <w:numPr>
+                <w:ilvl w:val="0"/>
+                <w:numId w:val="14"/>
+              </w:numPr>
+              <w:jc w:val="both"/>
+              <w:rPr>
+                <w:rFonts w:ascii="Times New Roman" w:hAnsi="Times New Roman" w:cs="Times New Roman"/>
+                <w:sz w:val="26"/>
+                <w:szCs w:val="26"/>
+              </w:rPr>
+            </w:pPr>
+            <w:r>
+              <w:rPr>
+                <w:rFonts w:ascii="Times New Roman" w:hAnsi="Times New Roman" w:cs="Times New Roman"/>
+                <w:sz w:val="26"/>
+                <w:szCs w:val="26"/>
+              </w:rPr>
+              <w:t>RFN4</w:t>
+            </w:r>
           </w:p>
         </w:tc>
       </w:tr>
@@ -8587,16 +9659,16 @@
                 <w:szCs w:val="26"/>
                 <w:lang w:val="es-ES_tradnl"/>
               </w:rPr>
-              <w:t>RF0</w:t>
-            </w:r>
-            <w:r>
-              <w:rPr>
-                <w:rFonts w:ascii="Times New Roman" w:hAnsi="Times New Roman"/>
-                <w:sz w:val="26"/>
-                <w:szCs w:val="26"/>
-                <w:lang w:val="es-ES_tradnl"/>
-              </w:rPr>
-              <w:t>9</w:t>
+              <w:t>RF</w:t>
+            </w:r>
+            <w:r>
+              <w:rPr>
+                <w:rFonts w:ascii="Times New Roman" w:hAnsi="Times New Roman"/>
+                <w:sz w:val="26"/>
+                <w:szCs w:val="26"/>
+                <w:lang w:val="es-ES_tradnl"/>
+              </w:rPr>
+              <w:t>10</w:t>
             </w:r>
           </w:p>
         </w:tc>
@@ -8655,7 +9727,7 @@
                 <w:szCs w:val="26"/>
                 <w:lang w:val="es-CO"/>
               </w:rPr>
-              <w:t>Recuperación de contraseña</w:t>
+              <w:t>Gestión de usuarios</w:t>
             </w:r>
           </w:p>
         </w:tc>
@@ -8720,7 +9792,7 @@
                 <w:sz w:val="26"/>
                 <w:szCs w:val="26"/>
               </w:rPr>
-              <w:t>tendrán la opción de recuperación de contraseña para que así se le pueda asignar una nueva.</w:t>
+              <w:t>administradores podrán gestionar a los demás usuarios.</w:t>
             </w:r>
           </w:p>
         </w:tc>
@@ -8785,7 +9857,7 @@
                 <w:sz w:val="26"/>
                 <w:szCs w:val="26"/>
               </w:rPr>
-              <w:t xml:space="preserve">contara con </w:t>
+              <w:t xml:space="preserve">contara con una gestión de usuarios, </w:t>
             </w:r>
             <w:r>
               <w:rPr>
@@ -8793,7 +9865,7 @@
                 <w:sz w:val="26"/>
                 <w:szCs w:val="26"/>
               </w:rPr>
-              <w:t>una opción para recuperar la contraseña, en caso de que un usuario la haya olvidado.</w:t>
+              <w:t>en donde solo los usuarios administradores podrán agregar, modificar o inhabilitar a los demás usuarios.</w:t>
             </w:r>
           </w:p>
         </w:tc>
@@ -8836,6 +9908,11 @@
           </w:tcPr>
           <w:p>
             <w:pPr>
+              <w:pStyle w:val="Prrafodelista"/>
+              <w:numPr>
+                <w:ilvl w:val="0"/>
+                <w:numId w:val="15"/>
+              </w:numPr>
               <w:jc w:val="both"/>
               <w:rPr>
                 <w:rFonts w:ascii="Times New Roman" w:hAnsi="Times New Roman" w:cs="Times New Roman"/>
@@ -8843,6 +9920,106 @@
                 <w:szCs w:val="26"/>
               </w:rPr>
             </w:pPr>
+            <w:r>
+              <w:rPr>
+                <w:rFonts w:ascii="Times New Roman" w:hAnsi="Times New Roman" w:cs="Times New Roman"/>
+                <w:sz w:val="26"/>
+                <w:szCs w:val="26"/>
+              </w:rPr>
+              <w:t>RFN1</w:t>
+            </w:r>
+          </w:p>
+          <w:p>
+            <w:pPr>
+              <w:pStyle w:val="Prrafodelista"/>
+              <w:numPr>
+                <w:ilvl w:val="0"/>
+                <w:numId w:val="15"/>
+              </w:numPr>
+              <w:jc w:val="both"/>
+              <w:rPr>
+                <w:rFonts w:ascii="Times New Roman" w:hAnsi="Times New Roman" w:cs="Times New Roman"/>
+                <w:sz w:val="26"/>
+                <w:szCs w:val="26"/>
+              </w:rPr>
+            </w:pPr>
+            <w:r>
+              <w:rPr>
+                <w:rFonts w:ascii="Times New Roman" w:hAnsi="Times New Roman" w:cs="Times New Roman"/>
+                <w:sz w:val="26"/>
+                <w:szCs w:val="26"/>
+              </w:rPr>
+              <w:t>RFN2</w:t>
+            </w:r>
+          </w:p>
+          <w:p>
+            <w:pPr>
+              <w:pStyle w:val="Prrafodelista"/>
+              <w:numPr>
+                <w:ilvl w:val="0"/>
+                <w:numId w:val="15"/>
+              </w:numPr>
+              <w:jc w:val="both"/>
+              <w:rPr>
+                <w:rFonts w:ascii="Times New Roman" w:hAnsi="Times New Roman" w:cs="Times New Roman"/>
+                <w:sz w:val="26"/>
+                <w:szCs w:val="26"/>
+              </w:rPr>
+            </w:pPr>
+            <w:r>
+              <w:rPr>
+                <w:rFonts w:ascii="Times New Roman" w:hAnsi="Times New Roman" w:cs="Times New Roman"/>
+                <w:sz w:val="26"/>
+                <w:szCs w:val="26"/>
+              </w:rPr>
+              <w:t>RFN3</w:t>
+            </w:r>
+          </w:p>
+          <w:p>
+            <w:pPr>
+              <w:pStyle w:val="Prrafodelista"/>
+              <w:numPr>
+                <w:ilvl w:val="0"/>
+                <w:numId w:val="15"/>
+              </w:numPr>
+              <w:jc w:val="both"/>
+              <w:rPr>
+                <w:rFonts w:ascii="Times New Roman" w:hAnsi="Times New Roman" w:cs="Times New Roman"/>
+                <w:sz w:val="26"/>
+                <w:szCs w:val="26"/>
+              </w:rPr>
+            </w:pPr>
+            <w:r>
+              <w:rPr>
+                <w:rFonts w:ascii="Times New Roman" w:hAnsi="Times New Roman" w:cs="Times New Roman"/>
+                <w:sz w:val="26"/>
+                <w:szCs w:val="26"/>
+              </w:rPr>
+              <w:t>RFN4</w:t>
+            </w:r>
+          </w:p>
+          <w:p>
+            <w:pPr>
+              <w:pStyle w:val="Prrafodelista"/>
+              <w:numPr>
+                <w:ilvl w:val="0"/>
+                <w:numId w:val="15"/>
+              </w:numPr>
+              <w:jc w:val="both"/>
+              <w:rPr>
+                <w:rFonts w:ascii="Times New Roman" w:hAnsi="Times New Roman" w:cs="Times New Roman"/>
+                <w:sz w:val="26"/>
+                <w:szCs w:val="26"/>
+              </w:rPr>
+            </w:pPr>
+            <w:r>
+              <w:rPr>
+                <w:rFonts w:ascii="Times New Roman" w:hAnsi="Times New Roman" w:cs="Times New Roman"/>
+                <w:sz w:val="26"/>
+                <w:szCs w:val="26"/>
+              </w:rPr>
+              <w:t>RFN6</w:t>
+            </w:r>
           </w:p>
         </w:tc>
       </w:tr>
@@ -8970,7 +10147,7 @@
                 <w:szCs w:val="26"/>
                 <w:lang w:val="es-ES_tradnl"/>
               </w:rPr>
-              <w:t>10</w:t>
+              <w:t>11</w:t>
             </w:r>
           </w:p>
         </w:tc>
@@ -9029,7 +10206,7 @@
                 <w:szCs w:val="26"/>
                 <w:lang w:val="es-CO"/>
               </w:rPr>
-              <w:t>Gestión de usuarios</w:t>
+              <w:t>Cerrar sesión</w:t>
             </w:r>
           </w:p>
         </w:tc>
@@ -9094,7 +10271,7 @@
                 <w:sz w:val="26"/>
                 <w:szCs w:val="26"/>
               </w:rPr>
-              <w:t>administradores podrán gestionar a los demás usuarios.</w:t>
+              <w:t>tendrán la opción para cerrar la sesión.</w:t>
             </w:r>
           </w:p>
         </w:tc>
@@ -9159,15 +10336,7 @@
                 <w:sz w:val="26"/>
                 <w:szCs w:val="26"/>
               </w:rPr>
-              <w:t xml:space="preserve">contara con una gestión de usuarios, </w:t>
-            </w:r>
-            <w:r>
-              <w:rPr>
-                <w:rFonts w:ascii="Times New Roman" w:hAnsi="Times New Roman" w:cs="Times New Roman"/>
-                <w:sz w:val="26"/>
-                <w:szCs w:val="26"/>
-              </w:rPr>
-              <w:t>en donde solo los usuarios administradores podrán agregar, modificar o inhabilitar a los demás usuarios.</w:t>
+              <w:t xml:space="preserve">contara con una opción para cerrar sesión y así los usuarios se puedan desbloquearse. </w:t>
             </w:r>
           </w:p>
         </w:tc>
@@ -9199,18 +10368,8 @@
                 <w:szCs w:val="26"/>
                 <w:lang w:val="es-ES_tradnl" w:eastAsia="en-US"/>
               </w:rPr>
-              <w:t xml:space="preserve">Requerimiento </w:t>
-            </w:r>
-            <w:r>
-              <w:rPr>
-                <w:rFonts w:ascii="Times New Roman" w:eastAsia="DejaVu Sans" w:hAnsi="Times New Roman"/>
-                <w:b/>
-                <w:sz w:val="26"/>
-                <w:szCs w:val="26"/>
-                <w:lang w:val="es-ES_tradnl" w:eastAsia="en-US"/>
-              </w:rPr>
               <w:lastRenderedPageBreak/>
-              <w:t>NO funcional:</w:t>
+              <w:t>Requerimiento NO funcional:</w:t>
             </w:r>
           </w:p>
         </w:tc>
@@ -9221,6 +10380,11 @@
           </w:tcPr>
           <w:p>
             <w:pPr>
+              <w:pStyle w:val="Prrafodelista"/>
+              <w:numPr>
+                <w:ilvl w:val="0"/>
+                <w:numId w:val="16"/>
+              </w:numPr>
               <w:jc w:val="both"/>
               <w:rPr>
                 <w:rFonts w:ascii="Times New Roman" w:hAnsi="Times New Roman" w:cs="Times New Roman"/>
@@ -9228,306 +10392,27 @@
                 <w:szCs w:val="26"/>
               </w:rPr>
             </w:pPr>
-          </w:p>
-        </w:tc>
-      </w:tr>
-      <w:tr>
-        <w:tc>
-          <w:tcPr>
-            <w:tcW w:w="8671" w:type="dxa"/>
-            <w:gridSpan w:val="2"/>
-            <w:shd w:val="clear" w:color="auto" w:fill="auto"/>
-          </w:tcPr>
-          <w:p>
-            <w:pPr>
-              <w:pStyle w:val="Normalindentado2"/>
-              <w:widowControl w:val="0"/>
-              <w:ind w:left="0"/>
-              <w:rPr>
-                <w:rFonts w:cs="Arial"/>
-                <w:b/>
-                <w:sz w:val="26"/>
-                <w:szCs w:val="26"/>
-                <w:lang w:val="es-ES_tradnl"/>
-              </w:rPr>
-            </w:pPr>
-            <w:r>
-              <w:rPr>
-                <w:rFonts w:ascii="Times New Roman" w:eastAsia="DejaVu Sans" w:hAnsi="Times New Roman"/>
-                <w:b/>
-                <w:sz w:val="26"/>
-                <w:szCs w:val="26"/>
-                <w:lang w:val="es-ES_tradnl" w:eastAsia="en-US"/>
-              </w:rPr>
-              <w:t>Prioridad del requerimiento:     Alta</w:t>
-            </w:r>
-          </w:p>
-        </w:tc>
-      </w:tr>
-    </w:tbl>
-    <w:p>
-      <w:pPr>
-        <w:rPr>
-          <w:rFonts w:ascii="Times New Roman" w:hAnsi="Times New Roman" w:cs="Times New Roman"/>
-          <w:sz w:val="28"/>
-          <w:szCs w:val="28"/>
-          <w:lang w:val="es-MX"/>
-        </w:rPr>
-      </w:pPr>
-    </w:p>
-    <w:tbl>
-      <w:tblPr>
-        <w:tblW w:w="0" w:type="auto"/>
-        <w:tblBorders>
-          <w:top w:val="single" w:sz="4" w:space="0" w:color="auto"/>
-          <w:left w:val="single" w:sz="4" w:space="0" w:color="auto"/>
-          <w:bottom w:val="single" w:sz="4" w:space="0" w:color="auto"/>
-          <w:right w:val="single" w:sz="4" w:space="0" w:color="auto"/>
-          <w:insideH w:val="single" w:sz="4" w:space="0" w:color="auto"/>
-          <w:insideV w:val="single" w:sz="4" w:space="0" w:color="auto"/>
-        </w:tblBorders>
-        <w:tblLook w:val="04A0" w:firstRow="1" w:lastRow="0" w:firstColumn="1" w:lastColumn="0" w:noHBand="0" w:noVBand="1"/>
-      </w:tblPr>
-      <w:tblGrid>
-        <w:gridCol w:w="1978"/>
-        <w:gridCol w:w="6693"/>
-      </w:tblGrid>
-      <w:tr>
-        <w:tc>
-          <w:tcPr>
-            <w:tcW w:w="1978" w:type="dxa"/>
-            <w:shd w:val="clear" w:color="auto" w:fill="auto"/>
-          </w:tcPr>
-          <w:p>
-            <w:pPr>
-              <w:pStyle w:val="Normalindentado2"/>
-              <w:widowControl w:val="0"/>
-              <w:ind w:left="0"/>
-              <w:rPr>
-                <w:rFonts w:ascii="Times New Roman" w:eastAsia="DejaVu Sans" w:hAnsi="Times New Roman"/>
-                <w:b/>
-                <w:sz w:val="26"/>
-                <w:szCs w:val="26"/>
-                <w:lang w:val="es-ES_tradnl" w:eastAsia="en-US"/>
-              </w:rPr>
-            </w:pPr>
-            <w:r>
-              <w:rPr>
-                <w:rFonts w:ascii="Times New Roman" w:eastAsia="DejaVu Sans" w:hAnsi="Times New Roman"/>
-                <w:b/>
-                <w:sz w:val="26"/>
-                <w:szCs w:val="26"/>
-                <w:lang w:val="es-ES_tradnl" w:eastAsia="en-US"/>
-              </w:rPr>
-              <w:t xml:space="preserve">Identificación del requerimiento: </w:t>
-            </w:r>
-          </w:p>
-        </w:tc>
-        <w:tc>
-          <w:tcPr>
-            <w:tcW w:w="6693" w:type="dxa"/>
-            <w:shd w:val="clear" w:color="auto" w:fill="auto"/>
-          </w:tcPr>
-          <w:p>
-            <w:pPr>
-              <w:pStyle w:val="Sinespaciado"/>
-              <w:spacing w:line="480" w:lineRule="auto"/>
-              <w:rPr>
-                <w:rFonts w:ascii="Times New Roman" w:hAnsi="Times New Roman"/>
-                <w:sz w:val="26"/>
-                <w:szCs w:val="26"/>
-                <w:lang w:val="es-CO"/>
-              </w:rPr>
-            </w:pPr>
-            <w:r>
-              <w:rPr>
-                <w:rFonts w:ascii="Times New Roman" w:hAnsi="Times New Roman"/>
-                <w:sz w:val="26"/>
-                <w:szCs w:val="26"/>
-                <w:lang w:val="es-ES_tradnl"/>
-              </w:rPr>
-              <w:t>RF</w:t>
-            </w:r>
-            <w:r>
-              <w:rPr>
-                <w:rFonts w:ascii="Times New Roman" w:hAnsi="Times New Roman"/>
-                <w:sz w:val="26"/>
-                <w:szCs w:val="26"/>
-                <w:lang w:val="es-ES_tradnl"/>
-              </w:rPr>
-              <w:t>11</w:t>
-            </w:r>
-          </w:p>
-        </w:tc>
-      </w:tr>
-      <w:tr>
-        <w:tc>
-          <w:tcPr>
-            <w:tcW w:w="1978" w:type="dxa"/>
-            <w:shd w:val="clear" w:color="auto" w:fill="auto"/>
-          </w:tcPr>
-          <w:p>
-            <w:pPr>
-              <w:pStyle w:val="Normalindentado2"/>
-              <w:widowControl w:val="0"/>
-              <w:ind w:left="0"/>
-              <w:rPr>
-                <w:rFonts w:ascii="Times New Roman" w:eastAsia="DejaVu Sans" w:hAnsi="Times New Roman"/>
-                <w:b/>
-                <w:sz w:val="26"/>
-                <w:szCs w:val="26"/>
-                <w:lang w:val="es-ES_tradnl" w:eastAsia="en-US"/>
-              </w:rPr>
-            </w:pPr>
-            <w:r>
-              <w:rPr>
-                <w:rFonts w:ascii="Times New Roman" w:eastAsia="DejaVu Sans" w:hAnsi="Times New Roman"/>
-                <w:b/>
-                <w:sz w:val="26"/>
-                <w:szCs w:val="26"/>
-                <w:lang w:val="es-ES_tradnl" w:eastAsia="en-US"/>
-              </w:rPr>
-              <w:t xml:space="preserve">Nombre del Requerimiento: </w:t>
-            </w:r>
-          </w:p>
-        </w:tc>
-        <w:tc>
-          <w:tcPr>
-            <w:tcW w:w="6693" w:type="dxa"/>
-            <w:shd w:val="clear" w:color="auto" w:fill="auto"/>
-          </w:tcPr>
-          <w:p>
-            <w:pPr>
-              <w:pStyle w:val="Sinespaciado"/>
-              <w:spacing w:line="480" w:lineRule="auto"/>
-              <w:rPr>
-                <w:rFonts w:ascii="Times New Roman" w:hAnsi="Times New Roman"/>
-                <w:sz w:val="26"/>
-                <w:szCs w:val="26"/>
-                <w:lang w:val="es-CO"/>
-              </w:rPr>
-            </w:pPr>
-            <w:r>
-              <w:rPr>
-                <w:rFonts w:ascii="Times New Roman" w:hAnsi="Times New Roman"/>
-                <w:sz w:val="26"/>
-                <w:szCs w:val="26"/>
-                <w:lang w:val="es-CO"/>
-              </w:rPr>
-              <w:t>Cerrar sesión</w:t>
-            </w:r>
-          </w:p>
-        </w:tc>
-      </w:tr>
-      <w:tr>
-        <w:tc>
-          <w:tcPr>
-            <w:tcW w:w="1978" w:type="dxa"/>
-            <w:shd w:val="clear" w:color="auto" w:fill="auto"/>
-          </w:tcPr>
-          <w:p>
-            <w:pPr>
-              <w:pStyle w:val="Normalindentado2"/>
-              <w:widowControl w:val="0"/>
-              <w:ind w:left="0"/>
-              <w:rPr>
-                <w:rFonts w:ascii="Times New Roman" w:eastAsia="DejaVu Sans" w:hAnsi="Times New Roman"/>
-                <w:b/>
-                <w:sz w:val="26"/>
-                <w:szCs w:val="26"/>
-                <w:lang w:val="es-ES_tradnl" w:eastAsia="en-US"/>
-              </w:rPr>
-            </w:pPr>
-            <w:r>
-              <w:rPr>
-                <w:rFonts w:ascii="Times New Roman" w:eastAsia="DejaVu Sans" w:hAnsi="Times New Roman"/>
-                <w:b/>
-                <w:sz w:val="26"/>
-                <w:szCs w:val="26"/>
-                <w:lang w:val="es-ES_tradnl" w:eastAsia="en-US"/>
-              </w:rPr>
-              <w:t xml:space="preserve">Características: </w:t>
-            </w:r>
-          </w:p>
-        </w:tc>
-        <w:tc>
-          <w:tcPr>
-            <w:tcW w:w="6693" w:type="dxa"/>
-            <w:shd w:val="clear" w:color="auto" w:fill="auto"/>
-          </w:tcPr>
-          <w:p>
-            <w:pPr>
-              <w:pStyle w:val="Sinespaciado"/>
-              <w:rPr>
-                <w:rFonts w:ascii="Times New Roman" w:hAnsi="Times New Roman"/>
-                <w:sz w:val="26"/>
-                <w:szCs w:val="26"/>
-                <w:lang w:val="es-ES_tradnl"/>
-              </w:rPr>
-            </w:pPr>
-            <w:r>
-              <w:rPr>
-                <w:rFonts w:ascii="Times New Roman" w:hAnsi="Times New Roman"/>
-                <w:sz w:val="26"/>
-                <w:szCs w:val="26"/>
-              </w:rPr>
-              <w:t xml:space="preserve">Los usuarios </w:t>
-            </w:r>
-            <w:r>
-              <w:rPr>
-                <w:rFonts w:ascii="Times New Roman" w:hAnsi="Times New Roman"/>
-                <w:sz w:val="26"/>
-                <w:szCs w:val="26"/>
-              </w:rPr>
-              <w:t>tendrán la opción para cerrar la sesión.</w:t>
-            </w:r>
-          </w:p>
-        </w:tc>
-      </w:tr>
-      <w:tr>
-        <w:tc>
-          <w:tcPr>
-            <w:tcW w:w="1978" w:type="dxa"/>
-            <w:shd w:val="clear" w:color="auto" w:fill="auto"/>
-          </w:tcPr>
-          <w:p>
-            <w:pPr>
-              <w:pStyle w:val="Normalindentado2"/>
-              <w:widowControl w:val="0"/>
-              <w:ind w:left="0"/>
-              <w:rPr>
-                <w:rFonts w:ascii="Times New Roman" w:eastAsia="DejaVu Sans" w:hAnsi="Times New Roman"/>
-                <w:b/>
-                <w:sz w:val="26"/>
-                <w:szCs w:val="26"/>
-                <w:lang w:val="es-ES_tradnl" w:eastAsia="en-US"/>
-              </w:rPr>
-            </w:pPr>
-            <w:r>
-              <w:rPr>
-                <w:rFonts w:ascii="Times New Roman" w:eastAsia="DejaVu Sans" w:hAnsi="Times New Roman"/>
-                <w:b/>
-                <w:sz w:val="26"/>
-                <w:szCs w:val="26"/>
-                <w:lang w:val="es-ES_tradnl" w:eastAsia="en-US"/>
-              </w:rPr>
-              <w:t xml:space="preserve">Descripción del requerimiento: </w:t>
-            </w:r>
-          </w:p>
-        </w:tc>
-        <w:tc>
-          <w:tcPr>
-            <w:tcW w:w="6693" w:type="dxa"/>
-            <w:shd w:val="clear" w:color="auto" w:fill="auto"/>
-          </w:tcPr>
-          <w:p>
-            <w:pPr>
+            <w:r>
+              <w:rPr>
+                <w:rFonts w:ascii="Times New Roman" w:hAnsi="Times New Roman" w:cs="Times New Roman"/>
+                <w:sz w:val="26"/>
+                <w:szCs w:val="26"/>
+              </w:rPr>
+              <w:t>RFN2</w:t>
+            </w:r>
+          </w:p>
+          <w:p>
+            <w:pPr>
+              <w:pStyle w:val="Prrafodelista"/>
+              <w:numPr>
+                <w:ilvl w:val="0"/>
+                <w:numId w:val="16"/>
+              </w:numPr>
               <w:jc w:val="both"/>
               <w:rPr>
                 <w:rFonts w:ascii="Times New Roman" w:hAnsi="Times New Roman" w:cs="Times New Roman"/>
                 <w:sz w:val="26"/>
                 <w:szCs w:val="26"/>
-                <w:lang w:val="es-ES_tradnl"/>
               </w:rPr>
             </w:pPr>
             <w:r>
@@ -9536,64 +10421,33 @@
                 <w:sz w:val="26"/>
                 <w:szCs w:val="26"/>
               </w:rPr>
-              <w:t xml:space="preserve">El sistema </w:t>
-            </w:r>
-            <w:r>
+              <w:t>RFN5</w:t>
+            </w:r>
+          </w:p>
+          <w:p>
+            <w:pPr>
+              <w:pStyle w:val="Prrafodelista"/>
+              <w:numPr>
+                <w:ilvl w:val="0"/>
+                <w:numId w:val="16"/>
+              </w:numPr>
+              <w:jc w:val="both"/>
               <w:rPr>
                 <w:rFonts w:ascii="Times New Roman" w:hAnsi="Times New Roman" w:cs="Times New Roman"/>
                 <w:sz w:val="26"/>
                 <w:szCs w:val="26"/>
               </w:rPr>
-              <w:t xml:space="preserve">contara con una opción para cerrar sesión y así los usuarios se puedan desbloquearse. </w:t>
-            </w:r>
-          </w:p>
-        </w:tc>
-      </w:tr>
-      <w:tr>
-        <w:tc>
-          <w:tcPr>
-            <w:tcW w:w="1978" w:type="dxa"/>
-            <w:shd w:val="clear" w:color="auto" w:fill="auto"/>
-          </w:tcPr>
-          <w:p>
-            <w:pPr>
-              <w:pStyle w:val="Normalindentado2"/>
-              <w:widowControl w:val="0"/>
-              <w:ind w:left="0"/>
-              <w:rPr>
-                <w:rFonts w:ascii="Times New Roman" w:eastAsia="DejaVu Sans" w:hAnsi="Times New Roman"/>
-                <w:b/>
-                <w:sz w:val="26"/>
-                <w:szCs w:val="26"/>
-                <w:lang w:val="es-ES_tradnl" w:eastAsia="en-US"/>
-              </w:rPr>
-            </w:pPr>
-            <w:r>
-              <w:rPr>
-                <w:rFonts w:ascii="Times New Roman" w:eastAsia="DejaVu Sans" w:hAnsi="Times New Roman"/>
-                <w:b/>
-                <w:sz w:val="26"/>
-                <w:szCs w:val="26"/>
-                <w:lang w:val="es-ES_tradnl" w:eastAsia="en-US"/>
-              </w:rPr>
-              <w:t>Requerimiento NO funcional:</w:t>
-            </w:r>
-          </w:p>
-        </w:tc>
-        <w:tc>
-          <w:tcPr>
-            <w:tcW w:w="6693" w:type="dxa"/>
-            <w:shd w:val="clear" w:color="auto" w:fill="auto"/>
-          </w:tcPr>
-          <w:p>
-            <w:pPr>
-              <w:jc w:val="both"/>
+            </w:pPr>
+            <w:r>
               <w:rPr>
                 <w:rFonts w:ascii="Times New Roman" w:hAnsi="Times New Roman" w:cs="Times New Roman"/>
                 <w:sz w:val="26"/>
                 <w:szCs w:val="26"/>
               </w:rPr>
-            </w:pPr>
+              <w:t>RFN6</w:t>
+            </w:r>
+            <w:bookmarkStart w:id="0" w:name="_GoBack"/>
+            <w:bookmarkEnd w:id="0"/>
           </w:p>
         </w:tc>
       </w:tr>
@@ -10176,7 +11030,6 @@
                 <w:szCs w:val="28"/>
                 <w:lang w:val="es-ES_tradnl"/>
               </w:rPr>
-              <w:lastRenderedPageBreak/>
               <w:t xml:space="preserve">Descripción del requerimiento: </w:t>
             </w:r>
           </w:p>
@@ -10414,6 +11267,7 @@
                 <w:szCs w:val="28"/>
                 <w:lang w:val="es-ES_tradnl"/>
               </w:rPr>
+              <w:lastRenderedPageBreak/>
               <w:t xml:space="preserve">Características: </w:t>
             </w:r>
           </w:p>
@@ -10789,8 +11643,6 @@
               </w:rPr>
               <w:t>r</w:t>
             </w:r>
-            <w:bookmarkStart w:id="0" w:name="_GoBack"/>
-            <w:bookmarkEnd w:id="0"/>
             <w:r>
               <w:rPr>
                 <w:rFonts w:ascii="Times New Roman" w:hAnsi="Times New Roman"/>
@@ -10987,7 +11839,16 @@
                 <w:szCs w:val="26"/>
                 <w:lang w:val="es-ES_tradnl"/>
               </w:rPr>
-              <w:t>RNF13</w:t>
+              <w:t>RNF</w:t>
+            </w:r>
+            <w:r>
+              <w:rPr>
+                <w:rFonts w:ascii="Times New Roman" w:hAnsi="Times New Roman"/>
+                <w:sz w:val="26"/>
+                <w:szCs w:val="26"/>
+                <w:lang w:val="es-ES_tradnl"/>
+              </w:rPr>
+              <w:t>05</w:t>
             </w:r>
           </w:p>
         </w:tc>
@@ -11131,7 +11992,301 @@
                 <w:szCs w:val="26"/>
                 <w:lang w:val="es-ES_tradnl"/>
               </w:rPr>
+              <w:t xml:space="preserve">Descripción del requerimiento: </w:t>
+            </w:r>
+          </w:p>
+        </w:tc>
+        <w:tc>
+          <w:tcPr>
+            <w:tcW w:w="6693" w:type="dxa"/>
+            <w:shd w:val="clear" w:color="auto" w:fill="auto"/>
+          </w:tcPr>
+          <w:p>
+            <w:pPr>
+              <w:jc w:val="both"/>
+              <w:rPr>
+                <w:rFonts w:ascii="Times New Roman" w:eastAsia="Calibri" w:hAnsi="Times New Roman" w:cs="Times New Roman"/>
+                <w:sz w:val="26"/>
+                <w:szCs w:val="26"/>
+                <w:lang w:val="es-ES_tradnl"/>
+              </w:rPr>
+            </w:pPr>
+            <w:r>
+              <w:rPr>
+                <w:rFonts w:ascii="Times New Roman" w:eastAsia="Calibri" w:hAnsi="Times New Roman" w:cs="Times New Roman"/>
+                <w:sz w:val="26"/>
+                <w:szCs w:val="26"/>
+                <w:lang w:val="es-ES_tradnl"/>
+              </w:rPr>
+              <w:t>El sistema debe contar con una interfaz muy fácil de entender tanto como para el usuario como el vendedor.</w:t>
+            </w:r>
+          </w:p>
+        </w:tc>
+      </w:tr>
+      <w:tr>
+        <w:tc>
+          <w:tcPr>
+            <w:tcW w:w="8644" w:type="dxa"/>
+            <w:gridSpan w:val="2"/>
+            <w:shd w:val="clear" w:color="auto" w:fill="auto"/>
+          </w:tcPr>
+          <w:p>
+            <w:pPr>
+              <w:pStyle w:val="Sinespaciado"/>
+              <w:rPr>
+                <w:rFonts w:ascii="Arial" w:hAnsi="Arial" w:cs="Arial"/>
+                <w:b/>
+                <w:sz w:val="26"/>
+                <w:szCs w:val="26"/>
+                <w:lang w:val="es-ES_tradnl"/>
+              </w:rPr>
+            </w:pPr>
+            <w:r>
+              <w:rPr>
+                <w:rFonts w:ascii="Times New Roman" w:eastAsia="DejaVu Sans" w:hAnsi="Times New Roman"/>
+                <w:b/>
+                <w:sz w:val="26"/>
+                <w:szCs w:val="26"/>
+                <w:lang w:val="es-ES_tradnl"/>
+              </w:rPr>
+              <w:t>Prioridad del requerimiento:     Media</w:t>
+            </w:r>
+          </w:p>
+        </w:tc>
+      </w:tr>
+    </w:tbl>
+    <w:p>
+      <w:pPr>
+        <w:rPr>
+          <w:rFonts w:ascii="Times New Roman" w:hAnsi="Times New Roman" w:cs="Times New Roman"/>
+          <w:sz w:val="28"/>
+          <w:szCs w:val="28"/>
+          <w:lang w:val="es-MX"/>
+        </w:rPr>
+      </w:pPr>
+    </w:p>
+    <w:tbl>
+      <w:tblPr>
+        <w:tblW w:w="0" w:type="auto"/>
+        <w:tblBorders>
+          <w:top w:val="single" w:sz="4" w:space="0" w:color="auto"/>
+          <w:left w:val="single" w:sz="4" w:space="0" w:color="auto"/>
+          <w:bottom w:val="single" w:sz="4" w:space="0" w:color="auto"/>
+          <w:right w:val="single" w:sz="4" w:space="0" w:color="auto"/>
+          <w:insideH w:val="single" w:sz="4" w:space="0" w:color="auto"/>
+          <w:insideV w:val="single" w:sz="4" w:space="0" w:color="auto"/>
+        </w:tblBorders>
+        <w:tblLook w:val="04A0" w:firstRow="1" w:lastRow="0" w:firstColumn="1" w:lastColumn="0" w:noHBand="0" w:noVBand="1"/>
+      </w:tblPr>
+      <w:tblGrid>
+        <w:gridCol w:w="1978"/>
+        <w:gridCol w:w="6693"/>
+      </w:tblGrid>
+      <w:tr>
+        <w:tc>
+          <w:tcPr>
+            <w:tcW w:w="1951" w:type="dxa"/>
+            <w:shd w:val="clear" w:color="auto" w:fill="auto"/>
+          </w:tcPr>
+          <w:p>
+            <w:pPr>
+              <w:pStyle w:val="Sinespaciado"/>
+              <w:rPr>
+                <w:rFonts w:ascii="Times New Roman" w:eastAsia="DejaVu Sans" w:hAnsi="Times New Roman"/>
+                <w:b/>
+                <w:sz w:val="26"/>
+                <w:szCs w:val="26"/>
+                <w:lang w:val="es-ES_tradnl"/>
+              </w:rPr>
+            </w:pPr>
+            <w:r>
+              <w:rPr>
+                <w:rFonts w:ascii="Times New Roman" w:eastAsia="DejaVu Sans" w:hAnsi="Times New Roman"/>
+                <w:b/>
+                <w:sz w:val="26"/>
+                <w:szCs w:val="26"/>
+                <w:lang w:val="es-ES_tradnl"/>
+              </w:rPr>
+              <w:t xml:space="preserve">Identificación del requerimiento: </w:t>
+            </w:r>
+          </w:p>
+        </w:tc>
+        <w:tc>
+          <w:tcPr>
+            <w:tcW w:w="6693" w:type="dxa"/>
+            <w:shd w:val="clear" w:color="auto" w:fill="auto"/>
+          </w:tcPr>
+          <w:p>
+            <w:pPr>
+              <w:pStyle w:val="Sinespaciado"/>
+              <w:rPr>
+                <w:rFonts w:ascii="Times New Roman" w:hAnsi="Times New Roman"/>
+                <w:sz w:val="26"/>
+                <w:szCs w:val="26"/>
+                <w:lang w:val="es-ES_tradnl"/>
+              </w:rPr>
+            </w:pPr>
+            <w:r>
+              <w:rPr>
+                <w:rFonts w:ascii="Times New Roman" w:hAnsi="Times New Roman"/>
+                <w:sz w:val="26"/>
+                <w:szCs w:val="26"/>
+                <w:lang w:val="es-ES_tradnl"/>
+              </w:rPr>
+              <w:t>RNF</w:t>
+            </w:r>
+            <w:r>
+              <w:rPr>
+                <w:rFonts w:ascii="Times New Roman" w:hAnsi="Times New Roman"/>
+                <w:sz w:val="26"/>
+                <w:szCs w:val="26"/>
+                <w:lang w:val="es-ES_tradnl"/>
+              </w:rPr>
+              <w:t>05</w:t>
+            </w:r>
+          </w:p>
+        </w:tc>
+      </w:tr>
+      <w:tr>
+        <w:tc>
+          <w:tcPr>
+            <w:tcW w:w="1951" w:type="dxa"/>
+            <w:shd w:val="clear" w:color="auto" w:fill="auto"/>
+          </w:tcPr>
+          <w:p>
+            <w:pPr>
+              <w:pStyle w:val="Sinespaciado"/>
+              <w:rPr>
+                <w:rFonts w:ascii="Times New Roman" w:eastAsia="DejaVu Sans" w:hAnsi="Times New Roman"/>
+                <w:b/>
+                <w:sz w:val="26"/>
+                <w:szCs w:val="26"/>
+                <w:lang w:val="es-ES_tradnl"/>
+              </w:rPr>
+            </w:pPr>
+            <w:r>
+              <w:rPr>
+                <w:rFonts w:ascii="Times New Roman" w:eastAsia="DejaVu Sans" w:hAnsi="Times New Roman"/>
+                <w:b/>
+                <w:sz w:val="26"/>
+                <w:szCs w:val="26"/>
+                <w:lang w:val="es-ES_tradnl"/>
+              </w:rPr>
+              <w:t xml:space="preserve">Nombre del Requerimiento: </w:t>
+            </w:r>
+          </w:p>
+        </w:tc>
+        <w:tc>
+          <w:tcPr>
+            <w:tcW w:w="6693" w:type="dxa"/>
+            <w:shd w:val="clear" w:color="auto" w:fill="auto"/>
+          </w:tcPr>
+          <w:p>
+            <w:pPr>
+              <w:pStyle w:val="Sinespaciado"/>
+              <w:spacing w:line="480" w:lineRule="auto"/>
+              <w:rPr>
+                <w:rFonts w:ascii="Times New Roman" w:hAnsi="Times New Roman"/>
+                <w:sz w:val="26"/>
+                <w:szCs w:val="26"/>
+                <w:lang w:val="es-ES_tradnl"/>
+              </w:rPr>
+            </w:pPr>
+            <w:r>
+              <w:rPr>
+                <w:rFonts w:ascii="Times New Roman" w:hAnsi="Times New Roman"/>
+                <w:sz w:val="26"/>
+                <w:szCs w:val="26"/>
+                <w:lang w:val="es-ES_tradnl"/>
+              </w:rPr>
+              <w:t>Notificación</w:t>
+            </w:r>
+          </w:p>
+        </w:tc>
+      </w:tr>
+      <w:tr>
+        <w:tc>
+          <w:tcPr>
+            <w:tcW w:w="1951" w:type="dxa"/>
+            <w:shd w:val="clear" w:color="auto" w:fill="auto"/>
+          </w:tcPr>
+          <w:p>
+            <w:pPr>
+              <w:pStyle w:val="Sinespaciado"/>
+              <w:rPr>
+                <w:rFonts w:ascii="Times New Roman" w:eastAsia="DejaVu Sans" w:hAnsi="Times New Roman"/>
+                <w:b/>
+                <w:sz w:val="26"/>
+                <w:szCs w:val="26"/>
+                <w:lang w:val="es-ES_tradnl"/>
+              </w:rPr>
+            </w:pPr>
+            <w:r>
+              <w:rPr>
+                <w:rFonts w:ascii="Times New Roman" w:eastAsia="DejaVu Sans" w:hAnsi="Times New Roman"/>
+                <w:b/>
+                <w:sz w:val="26"/>
+                <w:szCs w:val="26"/>
+                <w:lang w:val="es-ES_tradnl"/>
+              </w:rPr>
               <w:lastRenderedPageBreak/>
+              <w:t xml:space="preserve">Características: </w:t>
+            </w:r>
+          </w:p>
+        </w:tc>
+        <w:tc>
+          <w:tcPr>
+            <w:tcW w:w="6693" w:type="dxa"/>
+            <w:shd w:val="clear" w:color="auto" w:fill="auto"/>
+          </w:tcPr>
+          <w:p>
+            <w:pPr>
+              <w:pStyle w:val="Sinespaciado"/>
+              <w:spacing w:after="240"/>
+              <w:rPr>
+                <w:rFonts w:ascii="Times New Roman" w:hAnsi="Times New Roman"/>
+                <w:sz w:val="26"/>
+                <w:szCs w:val="26"/>
+                <w:lang w:val="es-ES_tradnl"/>
+              </w:rPr>
+            </w:pPr>
+            <w:r>
+              <w:rPr>
+                <w:rFonts w:ascii="Times New Roman" w:hAnsi="Times New Roman"/>
+                <w:sz w:val="26"/>
+                <w:szCs w:val="26"/>
+                <w:lang w:val="es-ES_tradnl"/>
+              </w:rPr>
+              <w:t>El software informara al usuario cualquier inconveniente.</w:t>
+            </w:r>
+          </w:p>
+        </w:tc>
+      </w:tr>
+      <w:tr>
+        <w:tc>
+          <w:tcPr>
+            <w:tcW w:w="1951" w:type="dxa"/>
+            <w:shd w:val="clear" w:color="auto" w:fill="auto"/>
+          </w:tcPr>
+          <w:p>
+            <w:pPr>
+              <w:pStyle w:val="Sinespaciado"/>
+              <w:rPr>
+                <w:rFonts w:ascii="Times New Roman" w:eastAsia="DejaVu Sans" w:hAnsi="Times New Roman"/>
+                <w:b/>
+                <w:sz w:val="26"/>
+                <w:szCs w:val="26"/>
+                <w:lang w:val="es-ES_tradnl"/>
+              </w:rPr>
+            </w:pPr>
+            <w:r>
+              <w:rPr>
+                <w:rFonts w:ascii="Times New Roman" w:eastAsia="DejaVu Sans" w:hAnsi="Times New Roman"/>
+                <w:b/>
+                <w:sz w:val="26"/>
+                <w:szCs w:val="26"/>
+                <w:lang w:val="es-ES_tradnl"/>
+              </w:rPr>
               <w:t xml:space="preserve">Descripción del requerimiento: </w:t>
             </w:r>
           </w:p>
@@ -11158,7 +12313,16 @@
                 <w:szCs w:val="26"/>
                 <w:lang w:val="es-ES_tradnl"/>
               </w:rPr>
-              <w:t>El sistema debe contar con una interfaz muy fácil de entender tanto como para el usuario como el vendedor.</w:t>
+              <w:t xml:space="preserve">El sistema debe </w:t>
+            </w:r>
+            <w:r>
+              <w:rPr>
+                <w:rFonts w:ascii="Times New Roman" w:eastAsia="Calibri" w:hAnsi="Times New Roman" w:cs="Times New Roman"/>
+                <w:sz w:val="26"/>
+                <w:szCs w:val="26"/>
+                <w:lang w:val="es-ES_tradnl"/>
+              </w:rPr>
+              <w:t>contar con notificaciones que vayan informando al usuario de sus movimientos o de si hay algún error.</w:t>
             </w:r>
           </w:p>
         </w:tc>
@@ -11412,6 +12576,232 @@
 <file path=word/numbering.xml><?xml version="1.0" encoding="utf-8"?>
 <w:numbering xmlns:wpc="http://schemas.microsoft.com/office/word/2010/wordprocessingCanvas" xmlns:cx="http://schemas.microsoft.com/office/drawing/2014/chartex" xmlns:cx1="http://schemas.microsoft.com/office/drawing/2015/9/8/chartex" xmlns:cx2="http://schemas.microsoft.com/office/drawing/2015/10/21/chartex" xmlns:cx3="http://schemas.microsoft.com/office/drawing/2016/5/9/chartex" xmlns:cx4="http://schemas.microsoft.com/office/drawing/2016/5/10/chartex" xmlns:cx5="http://schemas.microsoft.com/office/drawing/2016/5/11/chartex" xmlns:cx6="http://schemas.microsoft.com/office/drawing/2016/5/12/chartex" xmlns:cx7="http://schemas.microsoft.com/office/drawing/2016/5/13/chartex" xmlns:cx8="http://schemas.microsoft.com/office/drawing/2016/5/14/chartex" xmlns:mc="http://schemas.openxmlformats.org/markup-compatibility/2006" xmlns:aink="http://schemas.microsoft.com/office/drawing/2016/ink" xmlns:am3d="http://schemas.microsoft.com/office/drawing/2017/model3d" xmlns:o="urn:schemas-microsoft-com:office:office" xmlns:r="http://schemas.openxmlformats.org/officeDocument/2006/relationships" xmlns:m="http://schemas.openxmlformats.org/officeDocument/2006/math" xmlns:v="urn:schemas-microsoft-com:vml" xmlns:wp14="http://schemas.microsoft.com/office/word/2010/wordprocessingDrawing" xmlns:wp="http://schemas.openxmlformats.org/drawingml/2006/wordprocessingDrawing" xmlns:w10="urn:schemas-microsoft-com:office:word" xmlns:w="http://schemas.openxmlformats.org/wordprocessingml/2006/main" xmlns:w14="http://schemas.microsoft.com/office/word/2010/wordml" xmlns:w15="http://schemas.microsoft.com/office/word/2012/wordml" xmlns:w16cid="http://schemas.microsoft.com/office/word/2016/wordml/cid" xmlns:w16se="http://schemas.microsoft.com/office/word/2015/wordml/symex" xmlns:wpg="http://schemas.microsoft.com/office/word/2010/wordprocessingGroup" xmlns:wpi="http://schemas.microsoft.com/office/word/2010/wordprocessingInk" xmlns:wne="http://schemas.microsoft.com/office/word/2006/wordml" xmlns:wps="http://schemas.microsoft.com/office/word/2010/wordprocessingShape" mc:Ignorable="w14 w15 w16se w16cid wp14">
   <w:abstractNum w:abstractNumId="0" w15:restartNumberingAfterBreak="0">
+    <w:nsid w:val="11784D1C"/>
+    <w:multiLevelType w:val="hybridMultilevel"/>
+    <w:tmpl w:val="FA7E7D98"/>
+    <w:lvl w:ilvl="0" w:tplc="240A0001">
+      <w:start w:val="1"/>
+      <w:numFmt w:val="bullet"/>
+      <w:lvlText w:val=""/>
+      <w:lvlJc w:val="left"/>
+      <w:pPr>
+        <w:ind w:left="720" w:hanging="360"/>
+      </w:pPr>
+      <w:rPr>
+        <w:rFonts w:ascii="Symbol" w:hAnsi="Symbol" w:hint="default"/>
+      </w:rPr>
+    </w:lvl>
+    <w:lvl w:ilvl="1" w:tplc="240A0003" w:tentative="1">
+      <w:start w:val="1"/>
+      <w:numFmt w:val="bullet"/>
+      <w:lvlText w:val="o"/>
+      <w:lvlJc w:val="left"/>
+      <w:pPr>
+        <w:ind w:left="1440" w:hanging="360"/>
+      </w:pPr>
+      <w:rPr>
+        <w:rFonts w:ascii="Courier New" w:hAnsi="Courier New" w:cs="Courier New" w:hint="default"/>
+      </w:rPr>
+    </w:lvl>
+    <w:lvl w:ilvl="2" w:tplc="240A0005" w:tentative="1">
+      <w:start w:val="1"/>
+      <w:numFmt w:val="bullet"/>
+      <w:lvlText w:val=""/>
+      <w:lvlJc w:val="left"/>
+      <w:pPr>
+        <w:ind w:left="2160" w:hanging="360"/>
+      </w:pPr>
+      <w:rPr>
+        <w:rFonts w:ascii="Wingdings" w:hAnsi="Wingdings" w:hint="default"/>
+      </w:rPr>
+    </w:lvl>
+    <w:lvl w:ilvl="3" w:tplc="240A0001" w:tentative="1">
+      <w:start w:val="1"/>
+      <w:numFmt w:val="bullet"/>
+      <w:lvlText w:val=""/>
+      <w:lvlJc w:val="left"/>
+      <w:pPr>
+        <w:ind w:left="2880" w:hanging="360"/>
+      </w:pPr>
+      <w:rPr>
+        <w:rFonts w:ascii="Symbol" w:hAnsi="Symbol" w:hint="default"/>
+      </w:rPr>
+    </w:lvl>
+    <w:lvl w:ilvl="4" w:tplc="240A0003" w:tentative="1">
+      <w:start w:val="1"/>
+      <w:numFmt w:val="bullet"/>
+      <w:lvlText w:val="o"/>
+      <w:lvlJc w:val="left"/>
+      <w:pPr>
+        <w:ind w:left="3600" w:hanging="360"/>
+      </w:pPr>
+      <w:rPr>
+        <w:rFonts w:ascii="Courier New" w:hAnsi="Courier New" w:cs="Courier New" w:hint="default"/>
+      </w:rPr>
+    </w:lvl>
+    <w:lvl w:ilvl="5" w:tplc="240A0005" w:tentative="1">
+      <w:start w:val="1"/>
+      <w:numFmt w:val="bullet"/>
+      <w:lvlText w:val=""/>
+      <w:lvlJc w:val="left"/>
+      <w:pPr>
+        <w:ind w:left="4320" w:hanging="360"/>
+      </w:pPr>
+      <w:rPr>
+        <w:rFonts w:ascii="Wingdings" w:hAnsi="Wingdings" w:hint="default"/>
+      </w:rPr>
+    </w:lvl>
+    <w:lvl w:ilvl="6" w:tplc="240A0001" w:tentative="1">
+      <w:start w:val="1"/>
+      <w:numFmt w:val="bullet"/>
+      <w:lvlText w:val=""/>
+      <w:lvlJc w:val="left"/>
+      <w:pPr>
+        <w:ind w:left="5040" w:hanging="360"/>
+      </w:pPr>
+      <w:rPr>
+        <w:rFonts w:ascii="Symbol" w:hAnsi="Symbol" w:hint="default"/>
+      </w:rPr>
+    </w:lvl>
+    <w:lvl w:ilvl="7" w:tplc="240A0003" w:tentative="1">
+      <w:start w:val="1"/>
+      <w:numFmt w:val="bullet"/>
+      <w:lvlText w:val="o"/>
+      <w:lvlJc w:val="left"/>
+      <w:pPr>
+        <w:ind w:left="5760" w:hanging="360"/>
+      </w:pPr>
+      <w:rPr>
+        <w:rFonts w:ascii="Courier New" w:hAnsi="Courier New" w:cs="Courier New" w:hint="default"/>
+      </w:rPr>
+    </w:lvl>
+    <w:lvl w:ilvl="8" w:tplc="240A0005" w:tentative="1">
+      <w:start w:val="1"/>
+      <w:numFmt w:val="bullet"/>
+      <w:lvlText w:val=""/>
+      <w:lvlJc w:val="left"/>
+      <w:pPr>
+        <w:ind w:left="6480" w:hanging="360"/>
+      </w:pPr>
+      <w:rPr>
+        <w:rFonts w:ascii="Wingdings" w:hAnsi="Wingdings" w:hint="default"/>
+      </w:rPr>
+    </w:lvl>
+  </w:abstractNum>
+  <w:abstractNum w:abstractNumId="1" w15:restartNumberingAfterBreak="0">
+    <w:nsid w:val="24B0306B"/>
+    <w:multiLevelType w:val="hybridMultilevel"/>
+    <w:tmpl w:val="4F7E19BC"/>
+    <w:lvl w:ilvl="0" w:tplc="240A0001">
+      <w:start w:val="1"/>
+      <w:numFmt w:val="bullet"/>
+      <w:lvlText w:val=""/>
+      <w:lvlJc w:val="left"/>
+      <w:pPr>
+        <w:ind w:left="720" w:hanging="360"/>
+      </w:pPr>
+      <w:rPr>
+        <w:rFonts w:ascii="Symbol" w:hAnsi="Symbol" w:hint="default"/>
+      </w:rPr>
+    </w:lvl>
+    <w:lvl w:ilvl="1" w:tplc="240A0003" w:tentative="1">
+      <w:start w:val="1"/>
+      <w:numFmt w:val="bullet"/>
+      <w:lvlText w:val="o"/>
+      <w:lvlJc w:val="left"/>
+      <w:pPr>
+        <w:ind w:left="1440" w:hanging="360"/>
+      </w:pPr>
+      <w:rPr>
+        <w:rFonts w:ascii="Courier New" w:hAnsi="Courier New" w:cs="Courier New" w:hint="default"/>
+      </w:rPr>
+    </w:lvl>
+    <w:lvl w:ilvl="2" w:tplc="240A0005" w:tentative="1">
+      <w:start w:val="1"/>
+      <w:numFmt w:val="bullet"/>
+      <w:lvlText w:val=""/>
+      <w:lvlJc w:val="left"/>
+      <w:pPr>
+        <w:ind w:left="2160" w:hanging="360"/>
+      </w:pPr>
+      <w:rPr>
+        <w:rFonts w:ascii="Wingdings" w:hAnsi="Wingdings" w:hint="default"/>
+      </w:rPr>
+    </w:lvl>
+    <w:lvl w:ilvl="3" w:tplc="240A0001" w:tentative="1">
+      <w:start w:val="1"/>
+      <w:numFmt w:val="bullet"/>
+      <w:lvlText w:val=""/>
+      <w:lvlJc w:val="left"/>
+      <w:pPr>
+        <w:ind w:left="2880" w:hanging="360"/>
+      </w:pPr>
+      <w:rPr>
+        <w:rFonts w:ascii="Symbol" w:hAnsi="Symbol" w:hint="default"/>
+      </w:rPr>
+    </w:lvl>
+    <w:lvl w:ilvl="4" w:tplc="240A0003" w:tentative="1">
+      <w:start w:val="1"/>
+      <w:numFmt w:val="bullet"/>
+      <w:lvlText w:val="o"/>
+      <w:lvlJc w:val="left"/>
+      <w:pPr>
+        <w:ind w:left="3600" w:hanging="360"/>
+      </w:pPr>
+      <w:rPr>
+        <w:rFonts w:ascii="Courier New" w:hAnsi="Courier New" w:cs="Courier New" w:hint="default"/>
+      </w:rPr>
+    </w:lvl>
+    <w:lvl w:ilvl="5" w:tplc="240A0005" w:tentative="1">
+      <w:start w:val="1"/>
+      <w:numFmt w:val="bullet"/>
+      <w:lvlText w:val=""/>
+      <w:lvlJc w:val="left"/>
+      <w:pPr>
+        <w:ind w:left="4320" w:hanging="360"/>
+      </w:pPr>
+      <w:rPr>
+        <w:rFonts w:ascii="Wingdings" w:hAnsi="Wingdings" w:hint="default"/>
+      </w:rPr>
+    </w:lvl>
+    <w:lvl w:ilvl="6" w:tplc="240A0001" w:tentative="1">
+      <w:start w:val="1"/>
+      <w:numFmt w:val="bullet"/>
+      <w:lvlText w:val=""/>
+      <w:lvlJc w:val="left"/>
+      <w:pPr>
+        <w:ind w:left="5040" w:hanging="360"/>
+      </w:pPr>
+      <w:rPr>
+        <w:rFonts w:ascii="Symbol" w:hAnsi="Symbol" w:hint="default"/>
+      </w:rPr>
+    </w:lvl>
+    <w:lvl w:ilvl="7" w:tplc="240A0003" w:tentative="1">
+      <w:start w:val="1"/>
+      <w:numFmt w:val="bullet"/>
+      <w:lvlText w:val="o"/>
+      <w:lvlJc w:val="left"/>
+      <w:pPr>
+        <w:ind w:left="5760" w:hanging="360"/>
+      </w:pPr>
+      <w:rPr>
+        <w:rFonts w:ascii="Courier New" w:hAnsi="Courier New" w:cs="Courier New" w:hint="default"/>
+      </w:rPr>
+    </w:lvl>
+    <w:lvl w:ilvl="8" w:tplc="240A0005" w:tentative="1">
+      <w:start w:val="1"/>
+      <w:numFmt w:val="bullet"/>
+      <w:lvlText w:val=""/>
+      <w:lvlJc w:val="left"/>
+      <w:pPr>
+        <w:ind w:left="6480" w:hanging="360"/>
+      </w:pPr>
+      <w:rPr>
+        <w:rFonts w:ascii="Wingdings" w:hAnsi="Wingdings" w:hint="default"/>
+      </w:rPr>
+    </w:lvl>
+  </w:abstractNum>
+  <w:abstractNum w:abstractNumId="2" w15:restartNumberingAfterBreak="0">
     <w:nsid w:val="3B020C66"/>
     <w:multiLevelType w:val="hybridMultilevel"/>
     <w:tmpl w:val="C6F433FE"/>
@@ -11524,7 +12914,459 @@
       </w:rPr>
     </w:lvl>
   </w:abstractNum>
-  <w:abstractNum w:abstractNumId="1" w15:restartNumberingAfterBreak="0">
+  <w:abstractNum w:abstractNumId="3" w15:restartNumberingAfterBreak="0">
+    <w:nsid w:val="48AA53D7"/>
+    <w:multiLevelType w:val="hybridMultilevel"/>
+    <w:tmpl w:val="4A7A836A"/>
+    <w:lvl w:ilvl="0" w:tplc="240A0001">
+      <w:start w:val="1"/>
+      <w:numFmt w:val="bullet"/>
+      <w:lvlText w:val=""/>
+      <w:lvlJc w:val="left"/>
+      <w:pPr>
+        <w:ind w:left="720" w:hanging="360"/>
+      </w:pPr>
+      <w:rPr>
+        <w:rFonts w:ascii="Symbol" w:hAnsi="Symbol" w:hint="default"/>
+      </w:rPr>
+    </w:lvl>
+    <w:lvl w:ilvl="1" w:tplc="240A0003" w:tentative="1">
+      <w:start w:val="1"/>
+      <w:numFmt w:val="bullet"/>
+      <w:lvlText w:val="o"/>
+      <w:lvlJc w:val="left"/>
+      <w:pPr>
+        <w:ind w:left="1440" w:hanging="360"/>
+      </w:pPr>
+      <w:rPr>
+        <w:rFonts w:ascii="Courier New" w:hAnsi="Courier New" w:cs="Courier New" w:hint="default"/>
+      </w:rPr>
+    </w:lvl>
+    <w:lvl w:ilvl="2" w:tplc="240A0005" w:tentative="1">
+      <w:start w:val="1"/>
+      <w:numFmt w:val="bullet"/>
+      <w:lvlText w:val=""/>
+      <w:lvlJc w:val="left"/>
+      <w:pPr>
+        <w:ind w:left="2160" w:hanging="360"/>
+      </w:pPr>
+      <w:rPr>
+        <w:rFonts w:ascii="Wingdings" w:hAnsi="Wingdings" w:hint="default"/>
+      </w:rPr>
+    </w:lvl>
+    <w:lvl w:ilvl="3" w:tplc="240A0001" w:tentative="1">
+      <w:start w:val="1"/>
+      <w:numFmt w:val="bullet"/>
+      <w:lvlText w:val=""/>
+      <w:lvlJc w:val="left"/>
+      <w:pPr>
+        <w:ind w:left="2880" w:hanging="360"/>
+      </w:pPr>
+      <w:rPr>
+        <w:rFonts w:ascii="Symbol" w:hAnsi="Symbol" w:hint="default"/>
+      </w:rPr>
+    </w:lvl>
+    <w:lvl w:ilvl="4" w:tplc="240A0003" w:tentative="1">
+      <w:start w:val="1"/>
+      <w:numFmt w:val="bullet"/>
+      <w:lvlText w:val="o"/>
+      <w:lvlJc w:val="left"/>
+      <w:pPr>
+        <w:ind w:left="3600" w:hanging="360"/>
+      </w:pPr>
+      <w:rPr>
+        <w:rFonts w:ascii="Courier New" w:hAnsi="Courier New" w:cs="Courier New" w:hint="default"/>
+      </w:rPr>
+    </w:lvl>
+    <w:lvl w:ilvl="5" w:tplc="240A0005" w:tentative="1">
+      <w:start w:val="1"/>
+      <w:numFmt w:val="bullet"/>
+      <w:lvlText w:val=""/>
+      <w:lvlJc w:val="left"/>
+      <w:pPr>
+        <w:ind w:left="4320" w:hanging="360"/>
+      </w:pPr>
+      <w:rPr>
+        <w:rFonts w:ascii="Wingdings" w:hAnsi="Wingdings" w:hint="default"/>
+      </w:rPr>
+    </w:lvl>
+    <w:lvl w:ilvl="6" w:tplc="240A0001" w:tentative="1">
+      <w:start w:val="1"/>
+      <w:numFmt w:val="bullet"/>
+      <w:lvlText w:val=""/>
+      <w:lvlJc w:val="left"/>
+      <w:pPr>
+        <w:ind w:left="5040" w:hanging="360"/>
+      </w:pPr>
+      <w:rPr>
+        <w:rFonts w:ascii="Symbol" w:hAnsi="Symbol" w:hint="default"/>
+      </w:rPr>
+    </w:lvl>
+    <w:lvl w:ilvl="7" w:tplc="240A0003" w:tentative="1">
+      <w:start w:val="1"/>
+      <w:numFmt w:val="bullet"/>
+      <w:lvlText w:val="o"/>
+      <w:lvlJc w:val="left"/>
+      <w:pPr>
+        <w:ind w:left="5760" w:hanging="360"/>
+      </w:pPr>
+      <w:rPr>
+        <w:rFonts w:ascii="Courier New" w:hAnsi="Courier New" w:cs="Courier New" w:hint="default"/>
+      </w:rPr>
+    </w:lvl>
+    <w:lvl w:ilvl="8" w:tplc="240A0005" w:tentative="1">
+      <w:start w:val="1"/>
+      <w:numFmt w:val="bullet"/>
+      <w:lvlText w:val=""/>
+      <w:lvlJc w:val="left"/>
+      <w:pPr>
+        <w:ind w:left="6480" w:hanging="360"/>
+      </w:pPr>
+      <w:rPr>
+        <w:rFonts w:ascii="Wingdings" w:hAnsi="Wingdings" w:hint="default"/>
+      </w:rPr>
+    </w:lvl>
+  </w:abstractNum>
+  <w:abstractNum w:abstractNumId="4" w15:restartNumberingAfterBreak="0">
+    <w:nsid w:val="4C1D2783"/>
+    <w:multiLevelType w:val="hybridMultilevel"/>
+    <w:tmpl w:val="051EBA32"/>
+    <w:lvl w:ilvl="0" w:tplc="240A0001">
+      <w:start w:val="1"/>
+      <w:numFmt w:val="bullet"/>
+      <w:lvlText w:val=""/>
+      <w:lvlJc w:val="left"/>
+      <w:pPr>
+        <w:ind w:left="720" w:hanging="360"/>
+      </w:pPr>
+      <w:rPr>
+        <w:rFonts w:ascii="Symbol" w:hAnsi="Symbol" w:hint="default"/>
+      </w:rPr>
+    </w:lvl>
+    <w:lvl w:ilvl="1" w:tplc="240A0003" w:tentative="1">
+      <w:start w:val="1"/>
+      <w:numFmt w:val="bullet"/>
+      <w:lvlText w:val="o"/>
+      <w:lvlJc w:val="left"/>
+      <w:pPr>
+        <w:ind w:left="1440" w:hanging="360"/>
+      </w:pPr>
+      <w:rPr>
+        <w:rFonts w:ascii="Courier New" w:hAnsi="Courier New" w:cs="Courier New" w:hint="default"/>
+      </w:rPr>
+    </w:lvl>
+    <w:lvl w:ilvl="2" w:tplc="240A0005" w:tentative="1">
+      <w:start w:val="1"/>
+      <w:numFmt w:val="bullet"/>
+      <w:lvlText w:val=""/>
+      <w:lvlJc w:val="left"/>
+      <w:pPr>
+        <w:ind w:left="2160" w:hanging="360"/>
+      </w:pPr>
+      <w:rPr>
+        <w:rFonts w:ascii="Wingdings" w:hAnsi="Wingdings" w:hint="default"/>
+      </w:rPr>
+    </w:lvl>
+    <w:lvl w:ilvl="3" w:tplc="240A0001" w:tentative="1">
+      <w:start w:val="1"/>
+      <w:numFmt w:val="bullet"/>
+      <w:lvlText w:val=""/>
+      <w:lvlJc w:val="left"/>
+      <w:pPr>
+        <w:ind w:left="2880" w:hanging="360"/>
+      </w:pPr>
+      <w:rPr>
+        <w:rFonts w:ascii="Symbol" w:hAnsi="Symbol" w:hint="default"/>
+      </w:rPr>
+    </w:lvl>
+    <w:lvl w:ilvl="4" w:tplc="240A0003" w:tentative="1">
+      <w:start w:val="1"/>
+      <w:numFmt w:val="bullet"/>
+      <w:lvlText w:val="o"/>
+      <w:lvlJc w:val="left"/>
+      <w:pPr>
+        <w:ind w:left="3600" w:hanging="360"/>
+      </w:pPr>
+      <w:rPr>
+        <w:rFonts w:ascii="Courier New" w:hAnsi="Courier New" w:cs="Courier New" w:hint="default"/>
+      </w:rPr>
+    </w:lvl>
+    <w:lvl w:ilvl="5" w:tplc="240A0005" w:tentative="1">
+      <w:start w:val="1"/>
+      <w:numFmt w:val="bullet"/>
+      <w:lvlText w:val=""/>
+      <w:lvlJc w:val="left"/>
+      <w:pPr>
+        <w:ind w:left="4320" w:hanging="360"/>
+      </w:pPr>
+      <w:rPr>
+        <w:rFonts w:ascii="Wingdings" w:hAnsi="Wingdings" w:hint="default"/>
+      </w:rPr>
+    </w:lvl>
+    <w:lvl w:ilvl="6" w:tplc="240A0001" w:tentative="1">
+      <w:start w:val="1"/>
+      <w:numFmt w:val="bullet"/>
+      <w:lvlText w:val=""/>
+      <w:lvlJc w:val="left"/>
+      <w:pPr>
+        <w:ind w:left="5040" w:hanging="360"/>
+      </w:pPr>
+      <w:rPr>
+        <w:rFonts w:ascii="Symbol" w:hAnsi="Symbol" w:hint="default"/>
+      </w:rPr>
+    </w:lvl>
+    <w:lvl w:ilvl="7" w:tplc="240A0003" w:tentative="1">
+      <w:start w:val="1"/>
+      <w:numFmt w:val="bullet"/>
+      <w:lvlText w:val="o"/>
+      <w:lvlJc w:val="left"/>
+      <w:pPr>
+        <w:ind w:left="5760" w:hanging="360"/>
+      </w:pPr>
+      <w:rPr>
+        <w:rFonts w:ascii="Courier New" w:hAnsi="Courier New" w:cs="Courier New" w:hint="default"/>
+      </w:rPr>
+    </w:lvl>
+    <w:lvl w:ilvl="8" w:tplc="240A0005" w:tentative="1">
+      <w:start w:val="1"/>
+      <w:numFmt w:val="bullet"/>
+      <w:lvlText w:val=""/>
+      <w:lvlJc w:val="left"/>
+      <w:pPr>
+        <w:ind w:left="6480" w:hanging="360"/>
+      </w:pPr>
+      <w:rPr>
+        <w:rFonts w:ascii="Wingdings" w:hAnsi="Wingdings" w:hint="default"/>
+      </w:rPr>
+    </w:lvl>
+  </w:abstractNum>
+  <w:abstractNum w:abstractNumId="5" w15:restartNumberingAfterBreak="0">
+    <w:nsid w:val="51D06385"/>
+    <w:multiLevelType w:val="hybridMultilevel"/>
+    <w:tmpl w:val="4EAEBC4C"/>
+    <w:lvl w:ilvl="0" w:tplc="240A0001">
+      <w:start w:val="1"/>
+      <w:numFmt w:val="bullet"/>
+      <w:lvlText w:val=""/>
+      <w:lvlJc w:val="left"/>
+      <w:pPr>
+        <w:ind w:left="720" w:hanging="360"/>
+      </w:pPr>
+      <w:rPr>
+        <w:rFonts w:ascii="Symbol" w:hAnsi="Symbol" w:hint="default"/>
+      </w:rPr>
+    </w:lvl>
+    <w:lvl w:ilvl="1" w:tplc="240A0003" w:tentative="1">
+      <w:start w:val="1"/>
+      <w:numFmt w:val="bullet"/>
+      <w:lvlText w:val="o"/>
+      <w:lvlJc w:val="left"/>
+      <w:pPr>
+        <w:ind w:left="1440" w:hanging="360"/>
+      </w:pPr>
+      <w:rPr>
+        <w:rFonts w:ascii="Courier New" w:hAnsi="Courier New" w:cs="Courier New" w:hint="default"/>
+      </w:rPr>
+    </w:lvl>
+    <w:lvl w:ilvl="2" w:tplc="240A0005" w:tentative="1">
+      <w:start w:val="1"/>
+      <w:numFmt w:val="bullet"/>
+      <w:lvlText w:val=""/>
+      <w:lvlJc w:val="left"/>
+      <w:pPr>
+        <w:ind w:left="2160" w:hanging="360"/>
+      </w:pPr>
+      <w:rPr>
+        <w:rFonts w:ascii="Wingdings" w:hAnsi="Wingdings" w:hint="default"/>
+      </w:rPr>
+    </w:lvl>
+    <w:lvl w:ilvl="3" w:tplc="240A0001" w:tentative="1">
+      <w:start w:val="1"/>
+      <w:numFmt w:val="bullet"/>
+      <w:lvlText w:val=""/>
+      <w:lvlJc w:val="left"/>
+      <w:pPr>
+        <w:ind w:left="2880" w:hanging="360"/>
+      </w:pPr>
+      <w:rPr>
+        <w:rFonts w:ascii="Symbol" w:hAnsi="Symbol" w:hint="default"/>
+      </w:rPr>
+    </w:lvl>
+    <w:lvl w:ilvl="4" w:tplc="240A0003" w:tentative="1">
+      <w:start w:val="1"/>
+      <w:numFmt w:val="bullet"/>
+      <w:lvlText w:val="o"/>
+      <w:lvlJc w:val="left"/>
+      <w:pPr>
+        <w:ind w:left="3600" w:hanging="360"/>
+      </w:pPr>
+      <w:rPr>
+        <w:rFonts w:ascii="Courier New" w:hAnsi="Courier New" w:cs="Courier New" w:hint="default"/>
+      </w:rPr>
+    </w:lvl>
+    <w:lvl w:ilvl="5" w:tplc="240A0005" w:tentative="1">
+      <w:start w:val="1"/>
+      <w:numFmt w:val="bullet"/>
+      <w:lvlText w:val=""/>
+      <w:lvlJc w:val="left"/>
+      <w:pPr>
+        <w:ind w:left="4320" w:hanging="360"/>
+      </w:pPr>
+      <w:rPr>
+        <w:rFonts w:ascii="Wingdings" w:hAnsi="Wingdings" w:hint="default"/>
+      </w:rPr>
+    </w:lvl>
+    <w:lvl w:ilvl="6" w:tplc="240A0001" w:tentative="1">
+      <w:start w:val="1"/>
+      <w:numFmt w:val="bullet"/>
+      <w:lvlText w:val=""/>
+      <w:lvlJc w:val="left"/>
+      <w:pPr>
+        <w:ind w:left="5040" w:hanging="360"/>
+      </w:pPr>
+      <w:rPr>
+        <w:rFonts w:ascii="Symbol" w:hAnsi="Symbol" w:hint="default"/>
+      </w:rPr>
+    </w:lvl>
+    <w:lvl w:ilvl="7" w:tplc="240A0003" w:tentative="1">
+      <w:start w:val="1"/>
+      <w:numFmt w:val="bullet"/>
+      <w:lvlText w:val="o"/>
+      <w:lvlJc w:val="left"/>
+      <w:pPr>
+        <w:ind w:left="5760" w:hanging="360"/>
+      </w:pPr>
+      <w:rPr>
+        <w:rFonts w:ascii="Courier New" w:hAnsi="Courier New" w:cs="Courier New" w:hint="default"/>
+      </w:rPr>
+    </w:lvl>
+    <w:lvl w:ilvl="8" w:tplc="240A0005" w:tentative="1">
+      <w:start w:val="1"/>
+      <w:numFmt w:val="bullet"/>
+      <w:lvlText w:val=""/>
+      <w:lvlJc w:val="left"/>
+      <w:pPr>
+        <w:ind w:left="6480" w:hanging="360"/>
+      </w:pPr>
+      <w:rPr>
+        <w:rFonts w:ascii="Wingdings" w:hAnsi="Wingdings" w:hint="default"/>
+      </w:rPr>
+    </w:lvl>
+  </w:abstractNum>
+  <w:abstractNum w:abstractNumId="6" w15:restartNumberingAfterBreak="0">
+    <w:nsid w:val="575C1FCD"/>
+    <w:multiLevelType w:val="hybridMultilevel"/>
+    <w:tmpl w:val="81A4E006"/>
+    <w:lvl w:ilvl="0" w:tplc="240A0001">
+      <w:start w:val="1"/>
+      <w:numFmt w:val="bullet"/>
+      <w:lvlText w:val=""/>
+      <w:lvlJc w:val="left"/>
+      <w:pPr>
+        <w:ind w:left="720" w:hanging="360"/>
+      </w:pPr>
+      <w:rPr>
+        <w:rFonts w:ascii="Symbol" w:hAnsi="Symbol" w:hint="default"/>
+      </w:rPr>
+    </w:lvl>
+    <w:lvl w:ilvl="1" w:tplc="240A0003" w:tentative="1">
+      <w:start w:val="1"/>
+      <w:numFmt w:val="bullet"/>
+      <w:lvlText w:val="o"/>
+      <w:lvlJc w:val="left"/>
+      <w:pPr>
+        <w:ind w:left="1440" w:hanging="360"/>
+      </w:pPr>
+      <w:rPr>
+        <w:rFonts w:ascii="Courier New" w:hAnsi="Courier New" w:cs="Courier New" w:hint="default"/>
+      </w:rPr>
+    </w:lvl>
+    <w:lvl w:ilvl="2" w:tplc="240A0005" w:tentative="1">
+      <w:start w:val="1"/>
+      <w:numFmt w:val="bullet"/>
+      <w:lvlText w:val=""/>
+      <w:lvlJc w:val="left"/>
+      <w:pPr>
+        <w:ind w:left="2160" w:hanging="360"/>
+      </w:pPr>
+      <w:rPr>
+        <w:rFonts w:ascii="Wingdings" w:hAnsi="Wingdings" w:hint="default"/>
+      </w:rPr>
+    </w:lvl>
+    <w:lvl w:ilvl="3" w:tplc="240A0001" w:tentative="1">
+      <w:start w:val="1"/>
+      <w:numFmt w:val="bullet"/>
+      <w:lvlText w:val=""/>
+      <w:lvlJc w:val="left"/>
+      <w:pPr>
+        <w:ind w:left="2880" w:hanging="360"/>
+      </w:pPr>
+      <w:rPr>
+        <w:rFonts w:ascii="Symbol" w:hAnsi="Symbol" w:hint="default"/>
+      </w:rPr>
+    </w:lvl>
+    <w:lvl w:ilvl="4" w:tplc="240A0003" w:tentative="1">
+      <w:start w:val="1"/>
+      <w:numFmt w:val="bullet"/>
+      <w:lvlText w:val="o"/>
+      <w:lvlJc w:val="left"/>
+      <w:pPr>
+        <w:ind w:left="3600" w:hanging="360"/>
+      </w:pPr>
+      <w:rPr>
+        <w:rFonts w:ascii="Courier New" w:hAnsi="Courier New" w:cs="Courier New" w:hint="default"/>
+      </w:rPr>
+    </w:lvl>
+    <w:lvl w:ilvl="5" w:tplc="240A0005" w:tentative="1">
+      <w:start w:val="1"/>
+      <w:numFmt w:val="bullet"/>
+      <w:lvlText w:val=""/>
+      <w:lvlJc w:val="left"/>
+      <w:pPr>
+        <w:ind w:left="4320" w:hanging="360"/>
+      </w:pPr>
+      <w:rPr>
+        <w:rFonts w:ascii="Wingdings" w:hAnsi="Wingdings" w:hint="default"/>
+      </w:rPr>
+    </w:lvl>
+    <w:lvl w:ilvl="6" w:tplc="240A0001" w:tentative="1">
+      <w:start w:val="1"/>
+      <w:numFmt w:val="bullet"/>
+      <w:lvlText w:val=""/>
+      <w:lvlJc w:val="left"/>
+      <w:pPr>
+        <w:ind w:left="5040" w:hanging="360"/>
+      </w:pPr>
+      <w:rPr>
+        <w:rFonts w:ascii="Symbol" w:hAnsi="Symbol" w:hint="default"/>
+      </w:rPr>
+    </w:lvl>
+    <w:lvl w:ilvl="7" w:tplc="240A0003" w:tentative="1">
+      <w:start w:val="1"/>
+      <w:numFmt w:val="bullet"/>
+      <w:lvlText w:val="o"/>
+      <w:lvlJc w:val="left"/>
+      <w:pPr>
+        <w:ind w:left="5760" w:hanging="360"/>
+      </w:pPr>
+      <w:rPr>
+        <w:rFonts w:ascii="Courier New" w:hAnsi="Courier New" w:cs="Courier New" w:hint="default"/>
+      </w:rPr>
+    </w:lvl>
+    <w:lvl w:ilvl="8" w:tplc="240A0005" w:tentative="1">
+      <w:start w:val="1"/>
+      <w:numFmt w:val="bullet"/>
+      <w:lvlText w:val=""/>
+      <w:lvlJc w:val="left"/>
+      <w:pPr>
+        <w:ind w:left="6480" w:hanging="360"/>
+      </w:pPr>
+      <w:rPr>
+        <w:rFonts w:ascii="Wingdings" w:hAnsi="Wingdings" w:hint="default"/>
+      </w:rPr>
+    </w:lvl>
+  </w:abstractNum>
+  <w:abstractNum w:abstractNumId="7" w15:restartNumberingAfterBreak="0">
     <w:nsid w:val="577C78BB"/>
     <w:multiLevelType w:val="hybridMultilevel"/>
     <w:tmpl w:val="C2061B5A"/>
@@ -11637,7 +13479,120 @@
       </w:rPr>
     </w:lvl>
   </w:abstractNum>
-  <w:abstractNum w:abstractNumId="2" w15:restartNumberingAfterBreak="0">
+  <w:abstractNum w:abstractNumId="8" w15:restartNumberingAfterBreak="0">
+    <w:nsid w:val="59EC6A6F"/>
+    <w:multiLevelType w:val="hybridMultilevel"/>
+    <w:tmpl w:val="C0C83F84"/>
+    <w:lvl w:ilvl="0" w:tplc="240A0001">
+      <w:start w:val="1"/>
+      <w:numFmt w:val="bullet"/>
+      <w:lvlText w:val=""/>
+      <w:lvlJc w:val="left"/>
+      <w:pPr>
+        <w:ind w:left="720" w:hanging="360"/>
+      </w:pPr>
+      <w:rPr>
+        <w:rFonts w:ascii="Symbol" w:hAnsi="Symbol" w:hint="default"/>
+      </w:rPr>
+    </w:lvl>
+    <w:lvl w:ilvl="1" w:tplc="240A0003" w:tentative="1">
+      <w:start w:val="1"/>
+      <w:numFmt w:val="bullet"/>
+      <w:lvlText w:val="o"/>
+      <w:lvlJc w:val="left"/>
+      <w:pPr>
+        <w:ind w:left="1440" w:hanging="360"/>
+      </w:pPr>
+      <w:rPr>
+        <w:rFonts w:ascii="Courier New" w:hAnsi="Courier New" w:cs="Courier New" w:hint="default"/>
+      </w:rPr>
+    </w:lvl>
+    <w:lvl w:ilvl="2" w:tplc="240A0005" w:tentative="1">
+      <w:start w:val="1"/>
+      <w:numFmt w:val="bullet"/>
+      <w:lvlText w:val=""/>
+      <w:lvlJc w:val="left"/>
+      <w:pPr>
+        <w:ind w:left="2160" w:hanging="360"/>
+      </w:pPr>
+      <w:rPr>
+        <w:rFonts w:ascii="Wingdings" w:hAnsi="Wingdings" w:hint="default"/>
+      </w:rPr>
+    </w:lvl>
+    <w:lvl w:ilvl="3" w:tplc="240A0001" w:tentative="1">
+      <w:start w:val="1"/>
+      <w:numFmt w:val="bullet"/>
+      <w:lvlText w:val=""/>
+      <w:lvlJc w:val="left"/>
+      <w:pPr>
+        <w:ind w:left="2880" w:hanging="360"/>
+      </w:pPr>
+      <w:rPr>
+        <w:rFonts w:ascii="Symbol" w:hAnsi="Symbol" w:hint="default"/>
+      </w:rPr>
+    </w:lvl>
+    <w:lvl w:ilvl="4" w:tplc="240A0003" w:tentative="1">
+      <w:start w:val="1"/>
+      <w:numFmt w:val="bullet"/>
+      <w:lvlText w:val="o"/>
+      <w:lvlJc w:val="left"/>
+      <w:pPr>
+        <w:ind w:left="3600" w:hanging="360"/>
+      </w:pPr>
+      <w:rPr>
+        <w:rFonts w:ascii="Courier New" w:hAnsi="Courier New" w:cs="Courier New" w:hint="default"/>
+      </w:rPr>
+    </w:lvl>
+    <w:lvl w:ilvl="5" w:tplc="240A0005" w:tentative="1">
+      <w:start w:val="1"/>
+      <w:numFmt w:val="bullet"/>
+      <w:lvlText w:val=""/>
+      <w:lvlJc w:val="left"/>
+      <w:pPr>
+        <w:ind w:left="4320" w:hanging="360"/>
+      </w:pPr>
+      <w:rPr>
+        <w:rFonts w:ascii="Wingdings" w:hAnsi="Wingdings" w:hint="default"/>
+      </w:rPr>
+    </w:lvl>
+    <w:lvl w:ilvl="6" w:tplc="240A0001" w:tentative="1">
+      <w:start w:val="1"/>
+      <w:numFmt w:val="bullet"/>
+      <w:lvlText w:val=""/>
+      <w:lvlJc w:val="left"/>
+      <w:pPr>
+        <w:ind w:left="5040" w:hanging="360"/>
+      </w:pPr>
+      <w:rPr>
+        <w:rFonts w:ascii="Symbol" w:hAnsi="Symbol" w:hint="default"/>
+      </w:rPr>
+    </w:lvl>
+    <w:lvl w:ilvl="7" w:tplc="240A0003" w:tentative="1">
+      <w:start w:val="1"/>
+      <w:numFmt w:val="bullet"/>
+      <w:lvlText w:val="o"/>
+      <w:lvlJc w:val="left"/>
+      <w:pPr>
+        <w:ind w:left="5760" w:hanging="360"/>
+      </w:pPr>
+      <w:rPr>
+        <w:rFonts w:ascii="Courier New" w:hAnsi="Courier New" w:cs="Courier New" w:hint="default"/>
+      </w:rPr>
+    </w:lvl>
+    <w:lvl w:ilvl="8" w:tplc="240A0005" w:tentative="1">
+      <w:start w:val="1"/>
+      <w:numFmt w:val="bullet"/>
+      <w:lvlText w:val=""/>
+      <w:lvlJc w:val="left"/>
+      <w:pPr>
+        <w:ind w:left="6480" w:hanging="360"/>
+      </w:pPr>
+      <w:rPr>
+        <w:rFonts w:ascii="Wingdings" w:hAnsi="Wingdings" w:hint="default"/>
+      </w:rPr>
+    </w:lvl>
+  </w:abstractNum>
+  <w:abstractNum w:abstractNumId="9" w15:restartNumberingAfterBreak="0">
     <w:nsid w:val="63877329"/>
     <w:multiLevelType w:val="hybridMultilevel"/>
     <w:tmpl w:val="7304C78A"/>
@@ -11723,7 +13678,7 @@
       </w:pPr>
     </w:lvl>
   </w:abstractNum>
-  <w:abstractNum w:abstractNumId="3" w15:restartNumberingAfterBreak="0">
+  <w:abstractNum w:abstractNumId="10" w15:restartNumberingAfterBreak="0">
     <w:nsid w:val="6C390E0D"/>
     <w:multiLevelType w:val="hybridMultilevel"/>
     <w:tmpl w:val="65C6DF8E"/>
@@ -11836,7 +13791,459 @@
       </w:rPr>
     </w:lvl>
   </w:abstractNum>
-  <w:abstractNum w:abstractNumId="4" w15:restartNumberingAfterBreak="0">
+  <w:abstractNum w:abstractNumId="11" w15:restartNumberingAfterBreak="0">
+    <w:nsid w:val="723A7C7C"/>
+    <w:multiLevelType w:val="hybridMultilevel"/>
+    <w:tmpl w:val="F48A1528"/>
+    <w:lvl w:ilvl="0" w:tplc="240A0001">
+      <w:start w:val="1"/>
+      <w:numFmt w:val="bullet"/>
+      <w:lvlText w:val=""/>
+      <w:lvlJc w:val="left"/>
+      <w:pPr>
+        <w:ind w:left="720" w:hanging="360"/>
+      </w:pPr>
+      <w:rPr>
+        <w:rFonts w:ascii="Symbol" w:hAnsi="Symbol" w:hint="default"/>
+      </w:rPr>
+    </w:lvl>
+    <w:lvl w:ilvl="1" w:tplc="240A0003" w:tentative="1">
+      <w:start w:val="1"/>
+      <w:numFmt w:val="bullet"/>
+      <w:lvlText w:val="o"/>
+      <w:lvlJc w:val="left"/>
+      <w:pPr>
+        <w:ind w:left="1440" w:hanging="360"/>
+      </w:pPr>
+      <w:rPr>
+        <w:rFonts w:ascii="Courier New" w:hAnsi="Courier New" w:cs="Courier New" w:hint="default"/>
+      </w:rPr>
+    </w:lvl>
+    <w:lvl w:ilvl="2" w:tplc="240A0005" w:tentative="1">
+      <w:start w:val="1"/>
+      <w:numFmt w:val="bullet"/>
+      <w:lvlText w:val=""/>
+      <w:lvlJc w:val="left"/>
+      <w:pPr>
+        <w:ind w:left="2160" w:hanging="360"/>
+      </w:pPr>
+      <w:rPr>
+        <w:rFonts w:ascii="Wingdings" w:hAnsi="Wingdings" w:hint="default"/>
+      </w:rPr>
+    </w:lvl>
+    <w:lvl w:ilvl="3" w:tplc="240A0001" w:tentative="1">
+      <w:start w:val="1"/>
+      <w:numFmt w:val="bullet"/>
+      <w:lvlText w:val=""/>
+      <w:lvlJc w:val="left"/>
+      <w:pPr>
+        <w:ind w:left="2880" w:hanging="360"/>
+      </w:pPr>
+      <w:rPr>
+        <w:rFonts w:ascii="Symbol" w:hAnsi="Symbol" w:hint="default"/>
+      </w:rPr>
+    </w:lvl>
+    <w:lvl w:ilvl="4" w:tplc="240A0003" w:tentative="1">
+      <w:start w:val="1"/>
+      <w:numFmt w:val="bullet"/>
+      <w:lvlText w:val="o"/>
+      <w:lvlJc w:val="left"/>
+      <w:pPr>
+        <w:ind w:left="3600" w:hanging="360"/>
+      </w:pPr>
+      <w:rPr>
+        <w:rFonts w:ascii="Courier New" w:hAnsi="Courier New" w:cs="Courier New" w:hint="default"/>
+      </w:rPr>
+    </w:lvl>
+    <w:lvl w:ilvl="5" w:tplc="240A0005" w:tentative="1">
+      <w:start w:val="1"/>
+      <w:numFmt w:val="bullet"/>
+      <w:lvlText w:val=""/>
+      <w:lvlJc w:val="left"/>
+      <w:pPr>
+        <w:ind w:left="4320" w:hanging="360"/>
+      </w:pPr>
+      <w:rPr>
+        <w:rFonts w:ascii="Wingdings" w:hAnsi="Wingdings" w:hint="default"/>
+      </w:rPr>
+    </w:lvl>
+    <w:lvl w:ilvl="6" w:tplc="240A0001" w:tentative="1">
+      <w:start w:val="1"/>
+      <w:numFmt w:val="bullet"/>
+      <w:lvlText w:val=""/>
+      <w:lvlJc w:val="left"/>
+      <w:pPr>
+        <w:ind w:left="5040" w:hanging="360"/>
+      </w:pPr>
+      <w:rPr>
+        <w:rFonts w:ascii="Symbol" w:hAnsi="Symbol" w:hint="default"/>
+      </w:rPr>
+    </w:lvl>
+    <w:lvl w:ilvl="7" w:tplc="240A0003" w:tentative="1">
+      <w:start w:val="1"/>
+      <w:numFmt w:val="bullet"/>
+      <w:lvlText w:val="o"/>
+      <w:lvlJc w:val="left"/>
+      <w:pPr>
+        <w:ind w:left="5760" w:hanging="360"/>
+      </w:pPr>
+      <w:rPr>
+        <w:rFonts w:ascii="Courier New" w:hAnsi="Courier New" w:cs="Courier New" w:hint="default"/>
+      </w:rPr>
+    </w:lvl>
+    <w:lvl w:ilvl="8" w:tplc="240A0005" w:tentative="1">
+      <w:start w:val="1"/>
+      <w:numFmt w:val="bullet"/>
+      <w:lvlText w:val=""/>
+      <w:lvlJc w:val="left"/>
+      <w:pPr>
+        <w:ind w:left="6480" w:hanging="360"/>
+      </w:pPr>
+      <w:rPr>
+        <w:rFonts w:ascii="Wingdings" w:hAnsi="Wingdings" w:hint="default"/>
+      </w:rPr>
+    </w:lvl>
+  </w:abstractNum>
+  <w:abstractNum w:abstractNumId="12" w15:restartNumberingAfterBreak="0">
+    <w:nsid w:val="7260174D"/>
+    <w:multiLevelType w:val="hybridMultilevel"/>
+    <w:tmpl w:val="403CCDDC"/>
+    <w:lvl w:ilvl="0" w:tplc="240A0001">
+      <w:start w:val="1"/>
+      <w:numFmt w:val="bullet"/>
+      <w:lvlText w:val=""/>
+      <w:lvlJc w:val="left"/>
+      <w:pPr>
+        <w:ind w:left="720" w:hanging="360"/>
+      </w:pPr>
+      <w:rPr>
+        <w:rFonts w:ascii="Symbol" w:hAnsi="Symbol" w:hint="default"/>
+      </w:rPr>
+    </w:lvl>
+    <w:lvl w:ilvl="1" w:tplc="240A0003" w:tentative="1">
+      <w:start w:val="1"/>
+      <w:numFmt w:val="bullet"/>
+      <w:lvlText w:val="o"/>
+      <w:lvlJc w:val="left"/>
+      <w:pPr>
+        <w:ind w:left="1440" w:hanging="360"/>
+      </w:pPr>
+      <w:rPr>
+        <w:rFonts w:ascii="Courier New" w:hAnsi="Courier New" w:cs="Courier New" w:hint="default"/>
+      </w:rPr>
+    </w:lvl>
+    <w:lvl w:ilvl="2" w:tplc="240A0005" w:tentative="1">
+      <w:start w:val="1"/>
+      <w:numFmt w:val="bullet"/>
+      <w:lvlText w:val=""/>
+      <w:lvlJc w:val="left"/>
+      <w:pPr>
+        <w:ind w:left="2160" w:hanging="360"/>
+      </w:pPr>
+      <w:rPr>
+        <w:rFonts w:ascii="Wingdings" w:hAnsi="Wingdings" w:hint="default"/>
+      </w:rPr>
+    </w:lvl>
+    <w:lvl w:ilvl="3" w:tplc="240A0001" w:tentative="1">
+      <w:start w:val="1"/>
+      <w:numFmt w:val="bullet"/>
+      <w:lvlText w:val=""/>
+      <w:lvlJc w:val="left"/>
+      <w:pPr>
+        <w:ind w:left="2880" w:hanging="360"/>
+      </w:pPr>
+      <w:rPr>
+        <w:rFonts w:ascii="Symbol" w:hAnsi="Symbol" w:hint="default"/>
+      </w:rPr>
+    </w:lvl>
+    <w:lvl w:ilvl="4" w:tplc="240A0003" w:tentative="1">
+      <w:start w:val="1"/>
+      <w:numFmt w:val="bullet"/>
+      <w:lvlText w:val="o"/>
+      <w:lvlJc w:val="left"/>
+      <w:pPr>
+        <w:ind w:left="3600" w:hanging="360"/>
+      </w:pPr>
+      <w:rPr>
+        <w:rFonts w:ascii="Courier New" w:hAnsi="Courier New" w:cs="Courier New" w:hint="default"/>
+      </w:rPr>
+    </w:lvl>
+    <w:lvl w:ilvl="5" w:tplc="240A0005" w:tentative="1">
+      <w:start w:val="1"/>
+      <w:numFmt w:val="bullet"/>
+      <w:lvlText w:val=""/>
+      <w:lvlJc w:val="left"/>
+      <w:pPr>
+        <w:ind w:left="4320" w:hanging="360"/>
+      </w:pPr>
+      <w:rPr>
+        <w:rFonts w:ascii="Wingdings" w:hAnsi="Wingdings" w:hint="default"/>
+      </w:rPr>
+    </w:lvl>
+    <w:lvl w:ilvl="6" w:tplc="240A0001" w:tentative="1">
+      <w:start w:val="1"/>
+      <w:numFmt w:val="bullet"/>
+      <w:lvlText w:val=""/>
+      <w:lvlJc w:val="left"/>
+      <w:pPr>
+        <w:ind w:left="5040" w:hanging="360"/>
+      </w:pPr>
+      <w:rPr>
+        <w:rFonts w:ascii="Symbol" w:hAnsi="Symbol" w:hint="default"/>
+      </w:rPr>
+    </w:lvl>
+    <w:lvl w:ilvl="7" w:tplc="240A0003" w:tentative="1">
+      <w:start w:val="1"/>
+      <w:numFmt w:val="bullet"/>
+      <w:lvlText w:val="o"/>
+      <w:lvlJc w:val="left"/>
+      <w:pPr>
+        <w:ind w:left="5760" w:hanging="360"/>
+      </w:pPr>
+      <w:rPr>
+        <w:rFonts w:ascii="Courier New" w:hAnsi="Courier New" w:cs="Courier New" w:hint="default"/>
+      </w:rPr>
+    </w:lvl>
+    <w:lvl w:ilvl="8" w:tplc="240A0005" w:tentative="1">
+      <w:start w:val="1"/>
+      <w:numFmt w:val="bullet"/>
+      <w:lvlText w:val=""/>
+      <w:lvlJc w:val="left"/>
+      <w:pPr>
+        <w:ind w:left="6480" w:hanging="360"/>
+      </w:pPr>
+      <w:rPr>
+        <w:rFonts w:ascii="Wingdings" w:hAnsi="Wingdings" w:hint="default"/>
+      </w:rPr>
+    </w:lvl>
+  </w:abstractNum>
+  <w:abstractNum w:abstractNumId="13" w15:restartNumberingAfterBreak="0">
+    <w:nsid w:val="76BE243A"/>
+    <w:multiLevelType w:val="hybridMultilevel"/>
+    <w:tmpl w:val="1B7497C6"/>
+    <w:lvl w:ilvl="0" w:tplc="240A0001">
+      <w:start w:val="1"/>
+      <w:numFmt w:val="bullet"/>
+      <w:lvlText w:val=""/>
+      <w:lvlJc w:val="left"/>
+      <w:pPr>
+        <w:ind w:left="720" w:hanging="360"/>
+      </w:pPr>
+      <w:rPr>
+        <w:rFonts w:ascii="Symbol" w:hAnsi="Symbol" w:hint="default"/>
+      </w:rPr>
+    </w:lvl>
+    <w:lvl w:ilvl="1" w:tplc="240A0003" w:tentative="1">
+      <w:start w:val="1"/>
+      <w:numFmt w:val="bullet"/>
+      <w:lvlText w:val="o"/>
+      <w:lvlJc w:val="left"/>
+      <w:pPr>
+        <w:ind w:left="1440" w:hanging="360"/>
+      </w:pPr>
+      <w:rPr>
+        <w:rFonts w:ascii="Courier New" w:hAnsi="Courier New" w:cs="Courier New" w:hint="default"/>
+      </w:rPr>
+    </w:lvl>
+    <w:lvl w:ilvl="2" w:tplc="240A0005" w:tentative="1">
+      <w:start w:val="1"/>
+      <w:numFmt w:val="bullet"/>
+      <w:lvlText w:val=""/>
+      <w:lvlJc w:val="left"/>
+      <w:pPr>
+        <w:ind w:left="2160" w:hanging="360"/>
+      </w:pPr>
+      <w:rPr>
+        <w:rFonts w:ascii="Wingdings" w:hAnsi="Wingdings" w:hint="default"/>
+      </w:rPr>
+    </w:lvl>
+    <w:lvl w:ilvl="3" w:tplc="240A0001" w:tentative="1">
+      <w:start w:val="1"/>
+      <w:numFmt w:val="bullet"/>
+      <w:lvlText w:val=""/>
+      <w:lvlJc w:val="left"/>
+      <w:pPr>
+        <w:ind w:left="2880" w:hanging="360"/>
+      </w:pPr>
+      <w:rPr>
+        <w:rFonts w:ascii="Symbol" w:hAnsi="Symbol" w:hint="default"/>
+      </w:rPr>
+    </w:lvl>
+    <w:lvl w:ilvl="4" w:tplc="240A0003" w:tentative="1">
+      <w:start w:val="1"/>
+      <w:numFmt w:val="bullet"/>
+      <w:lvlText w:val="o"/>
+      <w:lvlJc w:val="left"/>
+      <w:pPr>
+        <w:ind w:left="3600" w:hanging="360"/>
+      </w:pPr>
+      <w:rPr>
+        <w:rFonts w:ascii="Courier New" w:hAnsi="Courier New" w:cs="Courier New" w:hint="default"/>
+      </w:rPr>
+    </w:lvl>
+    <w:lvl w:ilvl="5" w:tplc="240A0005" w:tentative="1">
+      <w:start w:val="1"/>
+      <w:numFmt w:val="bullet"/>
+      <w:lvlText w:val=""/>
+      <w:lvlJc w:val="left"/>
+      <w:pPr>
+        <w:ind w:left="4320" w:hanging="360"/>
+      </w:pPr>
+      <w:rPr>
+        <w:rFonts w:ascii="Wingdings" w:hAnsi="Wingdings" w:hint="default"/>
+      </w:rPr>
+    </w:lvl>
+    <w:lvl w:ilvl="6" w:tplc="240A0001" w:tentative="1">
+      <w:start w:val="1"/>
+      <w:numFmt w:val="bullet"/>
+      <w:lvlText w:val=""/>
+      <w:lvlJc w:val="left"/>
+      <w:pPr>
+        <w:ind w:left="5040" w:hanging="360"/>
+      </w:pPr>
+      <w:rPr>
+        <w:rFonts w:ascii="Symbol" w:hAnsi="Symbol" w:hint="default"/>
+      </w:rPr>
+    </w:lvl>
+    <w:lvl w:ilvl="7" w:tplc="240A0003" w:tentative="1">
+      <w:start w:val="1"/>
+      <w:numFmt w:val="bullet"/>
+      <w:lvlText w:val="o"/>
+      <w:lvlJc w:val="left"/>
+      <w:pPr>
+        <w:ind w:left="5760" w:hanging="360"/>
+      </w:pPr>
+      <w:rPr>
+        <w:rFonts w:ascii="Courier New" w:hAnsi="Courier New" w:cs="Courier New" w:hint="default"/>
+      </w:rPr>
+    </w:lvl>
+    <w:lvl w:ilvl="8" w:tplc="240A0005" w:tentative="1">
+      <w:start w:val="1"/>
+      <w:numFmt w:val="bullet"/>
+      <w:lvlText w:val=""/>
+      <w:lvlJc w:val="left"/>
+      <w:pPr>
+        <w:ind w:left="6480" w:hanging="360"/>
+      </w:pPr>
+      <w:rPr>
+        <w:rFonts w:ascii="Wingdings" w:hAnsi="Wingdings" w:hint="default"/>
+      </w:rPr>
+    </w:lvl>
+  </w:abstractNum>
+  <w:abstractNum w:abstractNumId="14" w15:restartNumberingAfterBreak="0">
+    <w:nsid w:val="788C6B2A"/>
+    <w:multiLevelType w:val="hybridMultilevel"/>
+    <w:tmpl w:val="025856BC"/>
+    <w:lvl w:ilvl="0" w:tplc="240A0001">
+      <w:start w:val="1"/>
+      <w:numFmt w:val="bullet"/>
+      <w:lvlText w:val=""/>
+      <w:lvlJc w:val="left"/>
+      <w:pPr>
+        <w:ind w:left="720" w:hanging="360"/>
+      </w:pPr>
+      <w:rPr>
+        <w:rFonts w:ascii="Symbol" w:hAnsi="Symbol" w:hint="default"/>
+      </w:rPr>
+    </w:lvl>
+    <w:lvl w:ilvl="1" w:tplc="240A0003" w:tentative="1">
+      <w:start w:val="1"/>
+      <w:numFmt w:val="bullet"/>
+      <w:lvlText w:val="o"/>
+      <w:lvlJc w:val="left"/>
+      <w:pPr>
+        <w:ind w:left="1440" w:hanging="360"/>
+      </w:pPr>
+      <w:rPr>
+        <w:rFonts w:ascii="Courier New" w:hAnsi="Courier New" w:cs="Courier New" w:hint="default"/>
+      </w:rPr>
+    </w:lvl>
+    <w:lvl w:ilvl="2" w:tplc="240A0005" w:tentative="1">
+      <w:start w:val="1"/>
+      <w:numFmt w:val="bullet"/>
+      <w:lvlText w:val=""/>
+      <w:lvlJc w:val="left"/>
+      <w:pPr>
+        <w:ind w:left="2160" w:hanging="360"/>
+      </w:pPr>
+      <w:rPr>
+        <w:rFonts w:ascii="Wingdings" w:hAnsi="Wingdings" w:hint="default"/>
+      </w:rPr>
+    </w:lvl>
+    <w:lvl w:ilvl="3" w:tplc="240A0001" w:tentative="1">
+      <w:start w:val="1"/>
+      <w:numFmt w:val="bullet"/>
+      <w:lvlText w:val=""/>
+      <w:lvlJc w:val="left"/>
+      <w:pPr>
+        <w:ind w:left="2880" w:hanging="360"/>
+      </w:pPr>
+      <w:rPr>
+        <w:rFonts w:ascii="Symbol" w:hAnsi="Symbol" w:hint="default"/>
+      </w:rPr>
+    </w:lvl>
+    <w:lvl w:ilvl="4" w:tplc="240A0003" w:tentative="1">
+      <w:start w:val="1"/>
+      <w:numFmt w:val="bullet"/>
+      <w:lvlText w:val="o"/>
+      <w:lvlJc w:val="left"/>
+      <w:pPr>
+        <w:ind w:left="3600" w:hanging="360"/>
+      </w:pPr>
+      <w:rPr>
+        <w:rFonts w:ascii="Courier New" w:hAnsi="Courier New" w:cs="Courier New" w:hint="default"/>
+      </w:rPr>
+    </w:lvl>
+    <w:lvl w:ilvl="5" w:tplc="240A0005" w:tentative="1">
+      <w:start w:val="1"/>
+      <w:numFmt w:val="bullet"/>
+      <w:lvlText w:val=""/>
+      <w:lvlJc w:val="left"/>
+      <w:pPr>
+        <w:ind w:left="4320" w:hanging="360"/>
+      </w:pPr>
+      <w:rPr>
+        <w:rFonts w:ascii="Wingdings" w:hAnsi="Wingdings" w:hint="default"/>
+      </w:rPr>
+    </w:lvl>
+    <w:lvl w:ilvl="6" w:tplc="240A0001" w:tentative="1">
+      <w:start w:val="1"/>
+      <w:numFmt w:val="bullet"/>
+      <w:lvlText w:val=""/>
+      <w:lvlJc w:val="left"/>
+      <w:pPr>
+        <w:ind w:left="5040" w:hanging="360"/>
+      </w:pPr>
+      <w:rPr>
+        <w:rFonts w:ascii="Symbol" w:hAnsi="Symbol" w:hint="default"/>
+      </w:rPr>
+    </w:lvl>
+    <w:lvl w:ilvl="7" w:tplc="240A0003" w:tentative="1">
+      <w:start w:val="1"/>
+      <w:numFmt w:val="bullet"/>
+      <w:lvlText w:val="o"/>
+      <w:lvlJc w:val="left"/>
+      <w:pPr>
+        <w:ind w:left="5760" w:hanging="360"/>
+      </w:pPr>
+      <w:rPr>
+        <w:rFonts w:ascii="Courier New" w:hAnsi="Courier New" w:cs="Courier New" w:hint="default"/>
+      </w:rPr>
+    </w:lvl>
+    <w:lvl w:ilvl="8" w:tplc="240A0005" w:tentative="1">
+      <w:start w:val="1"/>
+      <w:numFmt w:val="bullet"/>
+      <w:lvlText w:val=""/>
+      <w:lvlJc w:val="left"/>
+      <w:pPr>
+        <w:ind w:left="6480" w:hanging="360"/>
+      </w:pPr>
+      <w:rPr>
+        <w:rFonts w:ascii="Wingdings" w:hAnsi="Wingdings" w:hint="default"/>
+      </w:rPr>
+    </w:lvl>
+  </w:abstractNum>
+  <w:abstractNum w:abstractNumId="15" w15:restartNumberingAfterBreak="0">
     <w:nsid w:val="7DBA28BD"/>
     <w:multiLevelType w:val="hybridMultilevel"/>
     <w:tmpl w:val="FE86E692"/>
@@ -11950,19 +14357,52 @@
     </w:lvl>
   </w:abstractNum>
   <w:num w:numId="1">
+    <w:abstractNumId w:val="10"/>
+  </w:num>
+  <w:num w:numId="2">
+    <w:abstractNumId w:val="9"/>
+  </w:num>
+  <w:num w:numId="3">
+    <w:abstractNumId w:val="7"/>
+  </w:num>
+  <w:num w:numId="4">
+    <w:abstractNumId w:val="2"/>
+  </w:num>
+  <w:num w:numId="5">
+    <w:abstractNumId w:val="15"/>
+  </w:num>
+  <w:num w:numId="6">
+    <w:abstractNumId w:val="13"/>
+  </w:num>
+  <w:num w:numId="7">
+    <w:abstractNumId w:val="0"/>
+  </w:num>
+  <w:num w:numId="8">
+    <w:abstractNumId w:val="1"/>
+  </w:num>
+  <w:num w:numId="9">
+    <w:abstractNumId w:val="4"/>
+  </w:num>
+  <w:num w:numId="10">
+    <w:abstractNumId w:val="6"/>
+  </w:num>
+  <w:num w:numId="11">
+    <w:abstractNumId w:val="11"/>
+  </w:num>
+  <w:num w:numId="12">
+    <w:abstractNumId w:val="14"/>
+  </w:num>
+  <w:num w:numId="13">
+    <w:abstractNumId w:val="8"/>
+  </w:num>
+  <w:num w:numId="14">
+    <w:abstractNumId w:val="12"/>
+  </w:num>
+  <w:num w:numId="15">
     <w:abstractNumId w:val="3"/>
   </w:num>
-  <w:num w:numId="2">
-    <w:abstractNumId w:val="2"/>
-  </w:num>
-  <w:num w:numId="3">
-    <w:abstractNumId w:val="1"/>
-  </w:num>
-  <w:num w:numId="4">
-    <w:abstractNumId w:val="0"/>
-  </w:num>
-  <w:num w:numId="5">
-    <w:abstractNumId w:val="4"/>
+  <w:num w:numId="16">
+    <w:abstractNumId w:val="5"/>
   </w:num>
 </w:numbering>
 </file>
@@ -12911,7 +15351,7 @@
 </file>
 
 <file path=customXml/itemProps1.xml><?xml version="1.0" encoding="utf-8"?>
-<ds:datastoreItem xmlns:ds="http://schemas.openxmlformats.org/officeDocument/2006/customXml" ds:itemID="{19697A69-9CD3-4246-8591-BE4BD68FBF7B}">
+<ds:datastoreItem xmlns:ds="http://schemas.openxmlformats.org/officeDocument/2006/customXml" ds:itemID="{637C13C4-B77C-4A92-AFFC-4353188C0AF4}">
   <ds:schemaRefs>
     <ds:schemaRef ds:uri="http://schemas.openxmlformats.org/officeDocument/2006/bibliography"/>
   </ds:schemaRefs>

</xml_diff>